<commit_message>
new update en project and rapport
</commit_message>
<xml_diff>
--- a/Conception de Plateforme de Réservation et de Gestion d'Événements/rapport_pfa.docx
+++ b/Conception de Plateforme de Réservation et de Gestion d'Événements/rapport_pfa.docx
@@ -3076,8 +3076,16 @@
         <w:rPr>
           <w:sz w:val="28"/>
         </w:rPr>
-        <w:t>Pour conclure, je souhaite remercier toutes les personnes, de près ou de loin, qui ont contribué à la réalisation de ce projet, pour leur aide précieuse et leur motivatio</w:t>
-      </w:r>
+        <w:t xml:space="preserve">Pour conclure, je souhaite remercier toutes les personnes, de près ou de loin, qui ont contribué à la réalisation de ce projet, pour leur aide précieuse et leur </w:t>
+      </w:r>
+      <w:proofErr w:type="spellStart"/>
+      <w:r>
+        <w:rPr>
+          <w:sz w:val="28"/>
+        </w:rPr>
+        <w:t>motivatio</w:t>
+      </w:r>
+      <w:proofErr w:type="spellEnd"/>
     </w:p>
     <w:p>
       <w:pPr>
@@ -3113,11 +3121,16 @@
         </w:rPr>
         <w:t>Introduction générale</w:t>
       </w:r>
+      <w:proofErr w:type="gramStart"/>
       <w:r>
         <w:t>……</w:t>
       </w:r>
       <w:r>
-        <w:t>..</w:t>
+        <w:t>.</w:t>
+      </w:r>
+      <w:proofErr w:type="gramEnd"/>
+      <w:r>
+        <w:t>.</w:t>
       </w:r>
       <w:r>
         <w:t>…………………………………………………………………</w:t>
@@ -3151,11 +3164,16 @@
         <w:jc w:val="both"/>
       </w:pPr>
       <w:r>
-        <w:t xml:space="preserve">  1.Introduction…………………………………………………………………………………</w:t>
+        <w:t xml:space="preserve">  1.Introduction……………………………………………………………………………</w:t>
+      </w:r>
+      <w:proofErr w:type="gramStart"/>
+      <w:r>
+        <w:t>……</w:t>
       </w:r>
       <w:r>
         <w:t>.</w:t>
       </w:r>
+      <w:proofErr w:type="gramEnd"/>
       <w:r>
         <w:t>….</w:t>
       </w:r>
@@ -3172,11 +3190,16 @@
         <w:jc w:val="both"/>
       </w:pPr>
       <w:r>
-        <w:t xml:space="preserve">  2.Présentation de la société……………………………………………………………………</w:t>
+        <w:t xml:space="preserve">  2.Présentation de la société………………………………………………………………</w:t>
+      </w:r>
+      <w:proofErr w:type="gramStart"/>
+      <w:r>
+        <w:t>……</w:t>
       </w:r>
       <w:r>
         <w:t>.</w:t>
       </w:r>
+      <w:proofErr w:type="gramEnd"/>
       <w:r>
         <w:t>…</w:t>
       </w:r>
@@ -3202,17 +3225,27 @@
         <w:t xml:space="preserve">2.1 </w:t>
       </w:r>
       <w:r>
-        <w:t>Présentation de Tradrly</w:t>
-      </w:r>
+        <w:t xml:space="preserve">Présentation de </w:t>
+      </w:r>
+      <w:proofErr w:type="spellStart"/>
+      <w:r>
+        <w:t>Tradrly</w:t>
+      </w:r>
+      <w:proofErr w:type="spellEnd"/>
       <w:r>
         <w:t xml:space="preserve"> </w:t>
       </w:r>
       <w:r>
-        <w:t>………………………</w:t>
+        <w:t>…………………</w:t>
+      </w:r>
+      <w:proofErr w:type="gramStart"/>
+      <w:r>
+        <w:t>……</w:t>
       </w:r>
       <w:r>
         <w:t>.</w:t>
       </w:r>
+      <w:proofErr w:type="gramEnd"/>
       <w:r>
         <w:t>………………………...................</w:t>
       </w:r>
@@ -3262,10 +3295,18 @@
         <w:jc w:val="both"/>
       </w:pPr>
       <w:r>
-        <w:t xml:space="preserve">  3. Problématique………...………………………………………………………………</w:t>
-      </w:r>
-      <w:r>
-        <w:t>..</w:t>
+        <w:t xml:space="preserve">  3. Problématique………...…………………………………………………………</w:t>
+      </w:r>
+      <w:proofErr w:type="gramStart"/>
+      <w:r>
+        <w:t>……</w:t>
+      </w:r>
+      <w:r>
+        <w:t>.</w:t>
+      </w:r>
+      <w:proofErr w:type="gramEnd"/>
+      <w:r>
+        <w:t>.</w:t>
       </w:r>
       <w:r>
         <w:t>……….</w:t>
@@ -3283,11 +3324,16 @@
         <w:jc w:val="both"/>
       </w:pPr>
       <w:r>
-        <w:t xml:space="preserve">  4.Solution proposée…………………………………………………………………………</w:t>
+        <w:t xml:space="preserve">  4.Solution proposée……………………………………………………………………</w:t>
+      </w:r>
+      <w:proofErr w:type="gramStart"/>
+      <w:r>
+        <w:t>……</w:t>
       </w:r>
       <w:r>
         <w:t>.</w:t>
       </w:r>
+      <w:proofErr w:type="gramEnd"/>
       <w:r>
         <w:t>……</w:t>
       </w:r>
@@ -3304,11 +3350,16 @@
         <w:jc w:val="both"/>
       </w:pPr>
       <w:r>
-        <w:t xml:space="preserve">  5. Contexte du projet ……………………………………………………………………</w:t>
+        <w:t xml:space="preserve">  5. Contexte du projet ………………………………………………………………</w:t>
+      </w:r>
+      <w:proofErr w:type="gramStart"/>
+      <w:r>
+        <w:t>……</w:t>
       </w:r>
       <w:r>
         <w:t>.</w:t>
       </w:r>
+      <w:proofErr w:type="gramEnd"/>
       <w:r>
         <w:t>……….</w:t>
       </w:r>
@@ -3322,11 +3373,16 @@
         <w:jc w:val="both"/>
       </w:pPr>
       <w:r>
-        <w:t xml:space="preserve">  6.Objectifs à atteindre……………………………………………………………………</w:t>
+        <w:t xml:space="preserve">  6.Objectifs à atteindre………………………………………………………………</w:t>
+      </w:r>
+      <w:proofErr w:type="gramStart"/>
+      <w:r>
+        <w:t>……</w:t>
       </w:r>
       <w:r>
         <w:t>.</w:t>
       </w:r>
+      <w:proofErr w:type="gramEnd"/>
       <w:r>
         <w:t>………</w:t>
       </w:r>
@@ -3343,11 +3399,16 @@
         <w:jc w:val="both"/>
       </w:pPr>
       <w:r>
-        <w:t xml:space="preserve">  7.Conclusion……………………………………………………………………………</w:t>
+        <w:t xml:space="preserve">  7.Conclusion………………………………………………………………………</w:t>
+      </w:r>
+      <w:proofErr w:type="gramStart"/>
+      <w:r>
+        <w:t>……</w:t>
       </w:r>
       <w:r>
         <w:t>.</w:t>
       </w:r>
+      <w:proofErr w:type="gramEnd"/>
       <w:r>
         <w:t>………..</w:t>
       </w:r>
@@ -3380,11 +3441,16 @@
         <w:jc w:val="both"/>
       </w:pPr>
       <w:r>
-        <w:t xml:space="preserve">  1.Introduction…………………………………………………………………………</w:t>
+        <w:t xml:space="preserve">  1.Introduction……………………………………………………………………</w:t>
+      </w:r>
+      <w:proofErr w:type="gramStart"/>
+      <w:r>
+        <w:t>……</w:t>
       </w:r>
       <w:r>
         <w:t>.</w:t>
       </w:r>
+      <w:proofErr w:type="gramEnd"/>
       <w:r>
         <w:t>………….</w:t>
       </w:r>
@@ -3401,11 +3467,16 @@
         <w:jc w:val="both"/>
       </w:pPr>
       <w:r>
-        <w:t xml:space="preserve">  2.Choix de la méthodologie de conception…………………………………………</w:t>
+        <w:t xml:space="preserve">  2.Choix de la méthodologie de conception……………………………………</w:t>
+      </w:r>
+      <w:proofErr w:type="gramStart"/>
+      <w:r>
+        <w:t>……</w:t>
       </w:r>
       <w:r>
         <w:t>.</w:t>
       </w:r>
+      <w:proofErr w:type="gramEnd"/>
       <w:r>
         <w:t>……………</w:t>
       </w:r>
@@ -3428,11 +3499,16 @@
         <w:tab/>
       </w:r>
       <w:r>
-        <w:t>2.1 Présentation du langage UML……………………………………………</w:t>
+        <w:t>2.1 Présentation du langage UML………………………………………</w:t>
+      </w:r>
+      <w:proofErr w:type="gramStart"/>
+      <w:r>
+        <w:t>……</w:t>
       </w:r>
       <w:r>
         <w:t>.</w:t>
       </w:r>
+      <w:proofErr w:type="gramEnd"/>
       <w:r>
         <w:t>……</w:t>
       </w:r>
@@ -3461,11 +3537,16 @@
         <w:tab/>
       </w:r>
       <w:r>
-        <w:t>2.2 Présentation d’outil de modélisation ………………………………………</w:t>
+        <w:t>2.2 Présentation d’outil de modélisation …………………………………</w:t>
+      </w:r>
+      <w:proofErr w:type="gramStart"/>
+      <w:r>
+        <w:t>……</w:t>
       </w:r>
       <w:r>
         <w:t>.</w:t>
       </w:r>
+      <w:proofErr w:type="gramEnd"/>
       <w:r>
         <w:t>………….</w:t>
       </w:r>
@@ -3486,11 +3567,16 @@
         <w:jc w:val="both"/>
       </w:pPr>
       <w:r>
-        <w:t>Analyse des besoins…………………………………………………………………</w:t>
+        <w:t>Analyse des besoins……………………………………………………………</w:t>
+      </w:r>
+      <w:proofErr w:type="gramStart"/>
+      <w:r>
+        <w:t>……</w:t>
       </w:r>
       <w:r>
         <w:t>.</w:t>
       </w:r>
+      <w:proofErr w:type="gramEnd"/>
       <w:r>
         <w:t>……</w:t>
       </w:r>
@@ -3529,11 +3615,16 @@
         <w:t>…</w:t>
       </w:r>
       <w:r>
-        <w:t>………………………………………………</w:t>
+        <w:t>…………………………………………</w:t>
+      </w:r>
+      <w:proofErr w:type="gramStart"/>
+      <w:r>
+        <w:t>……</w:t>
       </w:r>
       <w:r>
         <w:t>.</w:t>
       </w:r>
+      <w:proofErr w:type="gramEnd"/>
       <w:r>
         <w:t>……………..</w:t>
       </w:r>
@@ -3556,9 +3647,11 @@
       <w:r>
         <w:t>Besoins non fonctionnels…………………………………</w:t>
       </w:r>
+      <w:proofErr w:type="gramStart"/>
       <w:r>
         <w:t>…….</w:t>
       </w:r>
+      <w:proofErr w:type="gramEnd"/>
       <w:r>
         <w:t>……………………...</w:t>
       </w:r>
@@ -3579,10 +3672,18 @@
         <w:jc w:val="both"/>
       </w:pPr>
       <w:r>
-        <w:t>Identification des Acteurs………………………………………</w:t>
-      </w:r>
-      <w:r>
-        <w:t>…..</w:t>
+        <w:t>Identification des Acteurs……………………………………</w:t>
+      </w:r>
+      <w:proofErr w:type="gramStart"/>
+      <w:r>
+        <w:t>…</w:t>
+      </w:r>
+      <w:r>
+        <w:t>….</w:t>
+      </w:r>
+      <w:proofErr w:type="gramEnd"/>
+      <w:r>
+        <w:t>.</w:t>
       </w:r>
       <w:r>
         <w:t>……</w:t>
@@ -3622,11 +3723,16 @@
         <w:t>...</w:t>
       </w:r>
       <w:r>
-        <w:t>……………………</w:t>
+        <w:t>………………</w:t>
+      </w:r>
+      <w:proofErr w:type="gramStart"/>
+      <w:r>
+        <w:t>……</w:t>
       </w:r>
       <w:r>
         <w:t>.</w:t>
       </w:r>
+      <w:proofErr w:type="gramEnd"/>
       <w:r>
         <w:t>…</w:t>
       </w:r>
@@ -3653,11 +3759,16 @@
         <w:jc w:val="both"/>
       </w:pPr>
       <w:r>
-        <w:t>Diagramme de cas d’utilisation globale………………………………………</w:t>
+        <w:t>Diagramme de cas d’utilisation globale…………………………………</w:t>
+      </w:r>
+      <w:proofErr w:type="gramStart"/>
+      <w:r>
+        <w:t>……</w:t>
       </w:r>
       <w:r>
         <w:t>.</w:t>
       </w:r>
+      <w:proofErr w:type="gramEnd"/>
       <w:r>
         <w:t>……</w:t>
       </w:r>
@@ -3685,11 +3796,16 @@
         <w:jc w:val="both"/>
       </w:pPr>
       <w:r>
-        <w:t>Diagramme de cas d’utilisation détaillé………………………</w:t>
+        <w:t>Diagramme de cas d’utilisation détaillé…………………</w:t>
+      </w:r>
+      <w:proofErr w:type="gramStart"/>
+      <w:r>
+        <w:t>……</w:t>
       </w:r>
       <w:r>
         <w:t>.</w:t>
       </w:r>
+      <w:proofErr w:type="gramEnd"/>
       <w:r>
         <w:t>……………………...1</w:t>
       </w:r>
@@ -3716,7 +3832,15 @@
         <w:t>...</w:t>
       </w:r>
       <w:r>
-        <w:t>………….1</w:t>
+        <w:t>……</w:t>
+      </w:r>
+      <w:proofErr w:type="gramStart"/>
+      <w:r>
+        <w:t>…….</w:t>
+      </w:r>
+      <w:proofErr w:type="gramEnd"/>
+      <w:r>
+        <w:t>1</w:t>
       </w:r>
       <w:r>
         <w:t>0</w:t>
@@ -3760,7 +3884,15 @@
         <w:t>...</w:t>
       </w:r>
       <w:r>
-        <w:t>…………………….1</w:t>
+        <w:t>………………</w:t>
+      </w:r>
+      <w:proofErr w:type="gramStart"/>
+      <w:r>
+        <w:t>…….</w:t>
+      </w:r>
+      <w:proofErr w:type="gramEnd"/>
+      <w:r>
+        <w:t>1</w:t>
       </w:r>
       <w:r>
         <w:t>1</w:t>
@@ -3841,11 +3973,16 @@
         <w:t>...</w:t>
       </w:r>
       <w:r>
-        <w:t>…………………</w:t>
+        <w:t>……………</w:t>
+      </w:r>
+      <w:proofErr w:type="gramStart"/>
+      <w:r>
+        <w:t>……</w:t>
       </w:r>
       <w:r>
         <w:t>.</w:t>
       </w:r>
+      <w:proofErr w:type="gramEnd"/>
       <w:r>
         <w:t>……….1</w:t>
       </w:r>
@@ -3873,11 +4010,16 @@
         <w:t>...</w:t>
       </w:r>
       <w:r>
-        <w:t>……………………………………</w:t>
+        <w:t>………………………………</w:t>
+      </w:r>
+      <w:proofErr w:type="gramStart"/>
+      <w:r>
+        <w:t>……</w:t>
       </w:r>
       <w:r>
         <w:t>.</w:t>
       </w:r>
+      <w:proofErr w:type="gramEnd"/>
       <w:r>
         <w:t>………1</w:t>
       </w:r>
@@ -3910,11 +4052,16 @@
         <w:jc w:val="both"/>
       </w:pPr>
       <w:r>
-        <w:t xml:space="preserve">  1.Introduction…………………………………………</w:t>
+        <w:t xml:space="preserve">  1.Introduction……………………………………</w:t>
+      </w:r>
+      <w:proofErr w:type="gramStart"/>
+      <w:r>
+        <w:t>……</w:t>
       </w:r>
       <w:r>
         <w:t>.</w:t>
       </w:r>
+      <w:proofErr w:type="gramEnd"/>
       <w:r>
         <w:t>……………………………</w:t>
       </w:r>
@@ -3942,11 +4089,16 @@
         <w:jc w:val="both"/>
       </w:pPr>
       <w:r>
-        <w:t>conception architecturale…………………</w:t>
+        <w:t>conception architecturale……………</w:t>
+      </w:r>
+      <w:proofErr w:type="gramStart"/>
+      <w:r>
+        <w:t>……</w:t>
       </w:r>
       <w:r>
         <w:t>.</w:t>
       </w:r>
+      <w:proofErr w:type="gramEnd"/>
       <w:r>
         <w:t>………………………………………</w:t>
       </w:r>
@@ -3985,11 +4137,16 @@
         <w:tab/>
       </w:r>
       <w:r>
-        <w:t>2.1 Architecture MVC……</w:t>
+        <w:t>2.1 Architecture MVC</w:t>
+      </w:r>
+      <w:proofErr w:type="gramStart"/>
+      <w:r>
+        <w:t>……</w:t>
       </w:r>
       <w:r>
         <w:t>.</w:t>
       </w:r>
+      <w:proofErr w:type="gramEnd"/>
       <w:r>
         <w:t>……………………………………………</w:t>
       </w:r>
@@ -4032,7 +4189,15 @@
         <w:t>...</w:t>
       </w:r>
       <w:r>
-        <w:t>………..</w:t>
+        <w:t>…</w:t>
+      </w:r>
+      <w:proofErr w:type="gramStart"/>
+      <w:r>
+        <w:t>…….</w:t>
+      </w:r>
+      <w:proofErr w:type="gramEnd"/>
+      <w:r>
+        <w:t>.</w:t>
       </w:r>
       <w:r>
         <w:t>16</w:t>
@@ -4047,10 +4212,18 @@
         <w:jc w:val="both"/>
       </w:pPr>
       <w:r>
-        <w:t xml:space="preserve">    2.2 Diagramme de séquence « inscrire au plateforme » - « vérifier email »………</w:t>
-      </w:r>
-      <w:r>
-        <w:t>..</w:t>
+        <w:t xml:space="preserve">    2.2 Diagramme de séquence « inscrire au plateforme » - « vérifier email »…</w:t>
+      </w:r>
+      <w:proofErr w:type="gramStart"/>
+      <w:r>
+        <w:t>……</w:t>
+      </w:r>
+      <w:r>
+        <w:t>.</w:t>
+      </w:r>
+      <w:proofErr w:type="gramEnd"/>
+      <w:r>
+        <w:t>.</w:t>
       </w:r>
       <w:r>
         <w:t xml:space="preserve">…………20 </w:t>
@@ -4073,8 +4246,13 @@
       <w:r>
         <w:t>...</w:t>
       </w:r>
-      <w:r>
-        <w:t xml:space="preserve">…….21 </w:t>
+      <w:proofErr w:type="gramStart"/>
+      <w:r>
+        <w:t>…….</w:t>
+      </w:r>
+      <w:proofErr w:type="gramEnd"/>
+      <w:r>
+        <w:t xml:space="preserve">21 </w:t>
       </w:r>
     </w:p>
     <w:p>
@@ -4087,11 +4265,16 @@
         <w:jc w:val="both"/>
       </w:pPr>
       <w:r>
-        <w:t>Diagramme de classe…………………………………………………</w:t>
+        <w:t>Diagramme de classe………………………………………………</w:t>
+      </w:r>
+      <w:proofErr w:type="gramStart"/>
+      <w:r>
+        <w:t>…</w:t>
       </w:r>
       <w:r>
         <w:t>....</w:t>
       </w:r>
+      <w:proofErr w:type="gramEnd"/>
       <w:r>
         <w:t>………</w:t>
       </w:r>
@@ -4120,11 +4303,16 @@
         <w:jc w:val="both"/>
       </w:pPr>
       <w:r>
-        <w:t xml:space="preserve">  5.conclusion…………………………………………………………</w:t>
+        <w:t xml:space="preserve">  5.conclusion……………………………………………………</w:t>
+      </w:r>
+      <w:proofErr w:type="gramStart"/>
+      <w:r>
+        <w:t>……</w:t>
       </w:r>
       <w:r>
         <w:t>.</w:t>
       </w:r>
+      <w:proofErr w:type="gramEnd"/>
       <w:r>
         <w:t>…………………</w:t>
       </w:r>
@@ -4169,11 +4357,16 @@
         <w:jc w:val="both"/>
       </w:pPr>
       <w:r>
-        <w:t xml:space="preserve">  1.Introduction………………………………………………………</w:t>
+        <w:t xml:space="preserve">  1.Introduction…………………………………………………</w:t>
+      </w:r>
+      <w:proofErr w:type="gramStart"/>
+      <w:r>
+        <w:t>……</w:t>
       </w:r>
       <w:r>
         <w:t>.</w:t>
       </w:r>
+      <w:proofErr w:type="gramEnd"/>
       <w:r>
         <w:t>……………………</w:t>
       </w:r>
@@ -4196,11 +4389,16 @@
         <w:jc w:val="both"/>
       </w:pPr>
       <w:r>
-        <w:t xml:space="preserve">  2.Environnement de travail…………………………………………</w:t>
+        <w:t xml:space="preserve">  2.Environnement de travail……………………………………</w:t>
+      </w:r>
+      <w:proofErr w:type="gramStart"/>
+      <w:r>
+        <w:t>……</w:t>
       </w:r>
       <w:r>
         <w:t>.</w:t>
       </w:r>
+      <w:proofErr w:type="gramEnd"/>
       <w:r>
         <w:t>…………………</w:t>
       </w:r>
@@ -4235,10 +4433,18 @@
         <w:t>3</w:t>
       </w:r>
       <w:r>
-        <w:t>.Description des interfaces de l'application…………………………</w:t>
-      </w:r>
-      <w:r>
-        <w:t>…..</w:t>
+        <w:t>.Description des interfaces de l'application………………………</w:t>
+      </w:r>
+      <w:proofErr w:type="gramStart"/>
+      <w:r>
+        <w:t>…</w:t>
+      </w:r>
+      <w:r>
+        <w:t>….</w:t>
+      </w:r>
+      <w:proofErr w:type="gramEnd"/>
+      <w:r>
+        <w:t>.</w:t>
       </w:r>
       <w:r>
         <w:t>………………</w:t>
@@ -4262,11 +4468,16 @@
         <w:t>4</w:t>
       </w:r>
       <w:r>
-        <w:t>.Conclusion………………………………………………………</w:t>
+        <w:t>.Conclusion…………………………………………………</w:t>
+      </w:r>
+      <w:proofErr w:type="gramStart"/>
+      <w:r>
+        <w:t>……</w:t>
       </w:r>
       <w:r>
         <w:t>.</w:t>
       </w:r>
+      <w:proofErr w:type="gramEnd"/>
       <w:r>
         <w:t>………………………</w:t>
       </w:r>
@@ -4297,11 +4508,16 @@
         <w:t>…</w:t>
       </w:r>
       <w:r>
-        <w:t>……………</w:t>
+        <w:t>………</w:t>
+      </w:r>
+      <w:proofErr w:type="gramStart"/>
+      <w:r>
+        <w:t>……</w:t>
       </w:r>
       <w:r>
         <w:t>.</w:t>
       </w:r>
+      <w:proofErr w:type="gramEnd"/>
       <w:r>
         <w:t>……………………</w:t>
       </w:r>
@@ -4348,7 +4564,15 @@
         <w:t>...</w:t>
       </w:r>
       <w:r>
-        <w:t>…………………………………………….36</w:t>
+        <w:t>………………………………………</w:t>
+      </w:r>
+      <w:proofErr w:type="gramStart"/>
+      <w:r>
+        <w:t>…….</w:t>
+      </w:r>
+      <w:proofErr w:type="gramEnd"/>
+      <w:r>
+        <w:t>36</w:t>
       </w:r>
     </w:p>
     <w:p>
@@ -4434,7 +4658,15 @@
         <w:jc w:val="both"/>
       </w:pPr>
       <w:r>
-        <w:t>Figure 1 : Logo Tradrly ..............................................................................</w:t>
+        <w:t xml:space="preserve">Figure 1 : Logo </w:t>
+      </w:r>
+      <w:proofErr w:type="spellStart"/>
+      <w:r>
+        <w:t>Tradrly</w:t>
+      </w:r>
+      <w:proofErr w:type="spellEnd"/>
+      <w:r>
+        <w:t xml:space="preserve"> ..............................................................................</w:t>
       </w:r>
       <w:r>
         <w:t>....................................</w:t>
@@ -4529,7 +4761,15 @@
         <w:jc w:val="both"/>
       </w:pPr>
       <w:r>
-        <w:t>Figure 8 : Logo de Laravel ........................</w:t>
+        <w:t xml:space="preserve">Figure 8 : Logo de </w:t>
+      </w:r>
+      <w:proofErr w:type="spellStart"/>
+      <w:r>
+        <w:t>Laravel</w:t>
+      </w:r>
+      <w:proofErr w:type="spellEnd"/>
+      <w:r>
+        <w:t xml:space="preserve"> ........................</w:t>
       </w:r>
       <w:r>
         <w:t>....................................</w:t>
@@ -4567,7 +4807,15 @@
         <w:jc w:val="both"/>
       </w:pPr>
       <w:r>
-        <w:t>Figure 10 : Logo de TypeScript .................................</w:t>
+        <w:t xml:space="preserve">Figure 10 : Logo de </w:t>
+      </w:r>
+      <w:proofErr w:type="spellStart"/>
+      <w:r>
+        <w:t>TypeScript</w:t>
+      </w:r>
+      <w:proofErr w:type="spellEnd"/>
+      <w:r>
+        <w:t xml:space="preserve"> .................................</w:t>
       </w:r>
       <w:r>
         <w:t>....................................</w:t>
@@ -4586,7 +4834,15 @@
         <w:jc w:val="both"/>
       </w:pPr>
       <w:r>
-        <w:t>Figure 11 : Logo de Tailwind CSS ...............................</w:t>
+        <w:t xml:space="preserve">Figure 11 : Logo de </w:t>
+      </w:r>
+      <w:proofErr w:type="spellStart"/>
+      <w:r>
+        <w:t>Tailwind</w:t>
+      </w:r>
+      <w:proofErr w:type="spellEnd"/>
+      <w:r>
+        <w:t xml:space="preserve"> CSS ...............................</w:t>
       </w:r>
       <w:r>
         <w:t>.....................................</w:t>
@@ -4735,7 +4991,23 @@
         <w:ind w:left="-5" w:firstLine="710"/>
       </w:pPr>
       <w:r>
-        <w:t>C'est dans ce contexte que s'inscrit EventMaster, une application web conçue pour simplifier et améliorer la gestion des événements. Elle offre une plateforme intuitive et moderne permettant aux utilisateurs de créer, gérer et participer à divers événements. EventMaster vise à répondre aux attentes de trois catégories principales d'utilisateurs :</w:t>
+        <w:t xml:space="preserve">C'est dans ce contexte que s'inscrit </w:t>
+      </w:r>
+      <w:proofErr w:type="spellStart"/>
+      <w:r>
+        <w:t>EventMaster</w:t>
+      </w:r>
+      <w:proofErr w:type="spellEnd"/>
+      <w:r>
+        <w:t xml:space="preserve">, une application web conçue pour simplifier et améliorer la gestion des événements. Elle offre une plateforme intuitive et moderne permettant aux utilisateurs de créer, gérer et participer à divers événements. </w:t>
+      </w:r>
+      <w:proofErr w:type="spellStart"/>
+      <w:r>
+        <w:t>EventMaster</w:t>
+      </w:r>
+      <w:proofErr w:type="spellEnd"/>
+      <w:r>
+        <w:t xml:space="preserve"> vise à répondre aux attentes de trois catégories principales d'utilisateurs :</w:t>
       </w:r>
     </w:p>
     <w:p>
@@ -5748,12 +6020,21 @@
           <w:szCs w:val="26"/>
         </w:rPr>
       </w:pPr>
-      <w:r>
-        <w:rPr>
-          <w:sz w:val="26"/>
-          <w:szCs w:val="26"/>
-        </w:rPr>
-        <w:t>Suite à cette étude, nous présentons brièvement la solution que nous proposons pour répondre à la problématique identifiée. Notre approche consiste à développer une plateforme web de gestion d’événements, permettant aux organisateurs de créer et gérer des événements de manière simple et efficace, tout en offrant aux participants un accès facile aux événements, avec la possibilité de réserver des tickets et de recevoir des notifications .</w:t>
+      <w:proofErr w:type="gramStart"/>
+      <w:r>
+        <w:rPr>
+          <w:sz w:val="26"/>
+          <w:szCs w:val="26"/>
+        </w:rPr>
+        <w:t>Suite à</w:t>
+      </w:r>
+      <w:proofErr w:type="gramEnd"/>
+      <w:r>
+        <w:rPr>
+          <w:sz w:val="26"/>
+          <w:szCs w:val="26"/>
+        </w:rPr>
+        <w:t xml:space="preserve"> cette étude, nous présentons brièvement la solution que nous proposons pour répondre à la problématique identifiée. Notre approche consiste à développer une plateforme web de gestion d’événements, permettant aux organisateurs de créer et gérer des événements de manière simple et efficace, tout en offrant aux participants un accès facile aux événements, avec la possibilité de réserver des tickets et de recevoir des notifications .</w:t>
       </w:r>
     </w:p>
     <w:p>
@@ -6530,6 +6811,37 @@
     </w:p>
     <w:p>
       <w:pPr>
+        <w:spacing w:after="0" w:line="240" w:lineRule="auto"/>
+        <w:ind w:left="350" w:firstLine="0"/>
+        <w:rPr>
+          <w:color w:val="auto"/>
+          <w:kern w:val="0"/>
+        </w:rPr>
+      </w:pPr>
+      <w:r>
+        <w:rPr>
+          <w:color w:val="auto"/>
+          <w:kern w:val="0"/>
+        </w:rPr>
+        <w:tab/>
+      </w:r>
+      <w:r>
+        <w:rPr>
+          <w:color w:val="auto"/>
+          <w:kern w:val="0"/>
+        </w:rPr>
+        <w:tab/>
+      </w:r>
+      <w:r>
+        <w:rPr>
+          <w:color w:val="auto"/>
+          <w:kern w:val="0"/>
+        </w:rPr>
+        <w:tab/>
+      </w:r>
+    </w:p>
+    <w:p>
+      <w:pPr>
         <w:numPr>
           <w:ilvl w:val="0"/>
           <w:numId w:val="18"/>
@@ -6821,6 +7133,7 @@
           <w:sz w:val="26"/>
           <w:szCs w:val="26"/>
         </w:rPr>
+        <w:lastRenderedPageBreak/>
         <w:t>Modifier ou supprimer des événements, avec notification aux participants concernés</w:t>
       </w:r>
     </w:p>
@@ -6842,7 +7155,6 @@
           <w:sz w:val="26"/>
           <w:szCs w:val="26"/>
         </w:rPr>
-        <w:lastRenderedPageBreak/>
         <w:t>Consulter et gérer la liste des participants.</w:t>
       </w:r>
     </w:p>
@@ -7377,7 +7689,21 @@
         <w:rPr>
           <w:b/>
         </w:rPr>
-        <w:t xml:space="preserve">5.2.1 Description textuelle du cas d’utilisation « inscrire au plateforme » - « vérifier email » : </w:t>
+        <w:t xml:space="preserve">5.2.1 Description textuelle du cas d’utilisation « inscrire au plateforme » - « vérifier </w:t>
+      </w:r>
+      <w:proofErr w:type="gramStart"/>
+      <w:r>
+        <w:rPr>
+          <w:b/>
+        </w:rPr>
+        <w:t>email »</w:t>
+      </w:r>
+      <w:proofErr w:type="gramEnd"/>
+      <w:r>
+        <w:rPr>
+          <w:b/>
+        </w:rPr>
+        <w:t xml:space="preserve"> : </w:t>
       </w:r>
     </w:p>
     <w:tbl>
@@ -7528,7 +7854,21 @@
               <w:rPr>
                 <w:bCs/>
               </w:rPr>
-              <w:t>Un compte participant est créé avec succès après la vérification de l'email.</w:t>
+              <w:t xml:space="preserve">Un compte participant est créé avec succès après la vérification </w:t>
+            </w:r>
+            <w:proofErr w:type="gramStart"/>
+            <w:r>
+              <w:rPr>
+                <w:bCs/>
+              </w:rPr>
+              <w:t>de l'email</w:t>
+            </w:r>
+            <w:proofErr w:type="gramEnd"/>
+            <w:r>
+              <w:rPr>
+                <w:bCs/>
+              </w:rPr>
+              <w:t>.</w:t>
             </w:r>
           </w:p>
         </w:tc>
@@ -7627,7 +7967,15 @@
               <w:spacing w:after="171" w:line="268" w:lineRule="auto"/>
             </w:pPr>
             <w:r>
-              <w:t>Si les informations sont valides, le système génère un email de confirmation et envoie un code de vérification unique</w:t>
+              <w:t xml:space="preserve">Si les informations sont valides, le système génère un </w:t>
+            </w:r>
+            <w:proofErr w:type="gramStart"/>
+            <w:r>
+              <w:t>email</w:t>
+            </w:r>
+            <w:proofErr w:type="gramEnd"/>
+            <w:r>
+              <w:t xml:space="preserve"> de confirmation et envoie un code de vérification unique</w:t>
             </w:r>
           </w:p>
           <w:p>
@@ -7643,7 +7991,15 @@
               </w:rPr>
             </w:pPr>
             <w:r>
-              <w:t>Le participant consulte son email et obtient le code de vérification.</w:t>
+              <w:t xml:space="preserve">Le participant consulte son </w:t>
+            </w:r>
+            <w:proofErr w:type="gramStart"/>
+            <w:r>
+              <w:t>email</w:t>
+            </w:r>
+            <w:proofErr w:type="gramEnd"/>
+            <w:r>
+              <w:t xml:space="preserve"> et obtient le code de vérification.</w:t>
             </w:r>
           </w:p>
           <w:p>
@@ -7662,7 +8018,21 @@
               <w:rPr>
                 <w:szCs w:val="22"/>
               </w:rPr>
-              <w:t>Une fenêtre modale s'affiche sur la page de l'application, demandant au participant de saisir le code de vérification reçu par email.</w:t>
+              <w:t xml:space="preserve">Une fenêtre modale s'affiche sur la page de l'application, demandant au participant de saisir le code de vérification reçu par </w:t>
+            </w:r>
+            <w:proofErr w:type="gramStart"/>
+            <w:r>
+              <w:rPr>
+                <w:szCs w:val="22"/>
+              </w:rPr>
+              <w:t>email</w:t>
+            </w:r>
+            <w:proofErr w:type="gramEnd"/>
+            <w:r>
+              <w:rPr>
+                <w:szCs w:val="22"/>
+              </w:rPr>
+              <w:t>.</w:t>
             </w:r>
           </w:p>
           <w:p>
@@ -7699,7 +8069,21 @@
               <w:rPr>
                 <w:szCs w:val="22"/>
               </w:rPr>
-              <w:t xml:space="preserve">Le système vérifie l'e-mail et finalise le processus d'inscription. </w:t>
+              <w:t xml:space="preserve">Le système vérifie </w:t>
+            </w:r>
+            <w:proofErr w:type="gramStart"/>
+            <w:r>
+              <w:rPr>
+                <w:szCs w:val="22"/>
+              </w:rPr>
+              <w:t>l'e-mail</w:t>
+            </w:r>
+            <w:proofErr w:type="gramEnd"/>
+            <w:r>
+              <w:rPr>
+                <w:szCs w:val="22"/>
+              </w:rPr>
+              <w:t xml:space="preserve"> et finalise le processus d'inscription. </w:t>
             </w:r>
           </w:p>
           <w:p>
@@ -7899,7 +8283,21 @@
               <w:rPr>
                 <w:szCs w:val="22"/>
               </w:rPr>
-              <w:t>Le participant peut demander un renvoi du code. Le système génère un nouveau code et l'envoie à l'adresse email du participant.</w:t>
+              <w:t xml:space="preserve">Le participant peut demander un renvoi du code. Le système génère un nouveau code et l'envoie à l'adresse </w:t>
+            </w:r>
+            <w:proofErr w:type="gramStart"/>
+            <w:r>
+              <w:rPr>
+                <w:szCs w:val="22"/>
+              </w:rPr>
+              <w:t>email</w:t>
+            </w:r>
+            <w:proofErr w:type="gramEnd"/>
+            <w:r>
+              <w:rPr>
+                <w:szCs w:val="22"/>
+              </w:rPr>
+              <w:t xml:space="preserve"> du participant.</w:t>
             </w:r>
           </w:p>
           <w:p>
@@ -7937,7 +8335,21 @@
               <w:rPr>
                 <w:szCs w:val="22"/>
               </w:rPr>
-              <w:t xml:space="preserve"> Le compte existe déjà pour l'email fourni :</w:t>
+              <w:t xml:space="preserve"> Le compte existe déjà pour </w:t>
+            </w:r>
+            <w:proofErr w:type="gramStart"/>
+            <w:r>
+              <w:rPr>
+                <w:szCs w:val="22"/>
+              </w:rPr>
+              <w:t>l'email</w:t>
+            </w:r>
+            <w:proofErr w:type="gramEnd"/>
+            <w:r>
+              <w:rPr>
+                <w:szCs w:val="22"/>
+              </w:rPr>
+              <w:t xml:space="preserve"> fourni :</w:t>
             </w:r>
           </w:p>
           <w:p>
@@ -7955,7 +8367,21 @@
               <w:rPr>
                 <w:szCs w:val="22"/>
               </w:rPr>
-              <w:t>Le système affiche un message d'erreur indiquant que l'adresse email est déjà utilisée.</w:t>
+              <w:t xml:space="preserve">Le système affiche un message d'erreur indiquant que l'adresse </w:t>
+            </w:r>
+            <w:proofErr w:type="gramStart"/>
+            <w:r>
+              <w:rPr>
+                <w:szCs w:val="22"/>
+              </w:rPr>
+              <w:t>email</w:t>
+            </w:r>
+            <w:proofErr w:type="gramEnd"/>
+            <w:r>
+              <w:rPr>
+                <w:szCs w:val="22"/>
+              </w:rPr>
+              <w:t xml:space="preserve"> est déjà utilisée.</w:t>
             </w:r>
           </w:p>
         </w:tc>
@@ -8761,7 +9187,25 @@
                 <w:kern w:val="0"/>
                 <w14:ligatures w14:val="none"/>
               </w:rPr>
-              <w:t>Il remplit les informations nécessaires pour chaque ticket (nom, email, numéro de téléphone).</w:t>
+              <w:t xml:space="preserve">Il remplit les informations nécessaires pour chaque ticket (nom, </w:t>
+            </w:r>
+            <w:proofErr w:type="gramStart"/>
+            <w:r>
+              <w:rPr>
+                <w:color w:val="auto"/>
+                <w:kern w:val="0"/>
+                <w14:ligatures w14:val="none"/>
+              </w:rPr>
+              <w:t>email</w:t>
+            </w:r>
+            <w:proofErr w:type="gramEnd"/>
+            <w:r>
+              <w:rPr>
+                <w:color w:val="auto"/>
+                <w:kern w:val="0"/>
+                <w14:ligatures w14:val="none"/>
+              </w:rPr>
+              <w:t>, numéro de téléphone).</w:t>
             </w:r>
           </w:p>
           <w:p>
@@ -8807,7 +9251,25 @@
                 <w:kern w:val="0"/>
                 <w14:ligatures w14:val="none"/>
               </w:rPr>
-              <w:t>Le système génère un ticket unique pour chaque réservation et les envoie par email au participant.</w:t>
+              <w:t xml:space="preserve">Le système génère un ticket unique pour chaque réservation et les envoie par </w:t>
+            </w:r>
+            <w:proofErr w:type="gramStart"/>
+            <w:r>
+              <w:rPr>
+                <w:color w:val="auto"/>
+                <w:kern w:val="0"/>
+                <w14:ligatures w14:val="none"/>
+              </w:rPr>
+              <w:t>email</w:t>
+            </w:r>
+            <w:proofErr w:type="gramEnd"/>
+            <w:r>
+              <w:rPr>
+                <w:color w:val="auto"/>
+                <w:kern w:val="0"/>
+                <w14:ligatures w14:val="none"/>
+              </w:rPr>
+              <w:t xml:space="preserve"> au participant.</w:t>
             </w:r>
           </w:p>
           <w:p>
@@ -9700,7 +10162,25 @@
                 <w:kern w:val="0"/>
                 <w14:ligatures w14:val="none"/>
               </w:rPr>
-              <w:t>L'organisateur télécharge la liste en format PDF contenant les détails (nom, email, numéro de téléphone</w:t>
+              <w:t xml:space="preserve">L'organisateur télécharge la liste en format PDF contenant les détails (nom, </w:t>
+            </w:r>
+            <w:proofErr w:type="gramStart"/>
+            <w:r>
+              <w:rPr>
+                <w:color w:val="auto"/>
+                <w:kern w:val="0"/>
+                <w14:ligatures w14:val="none"/>
+              </w:rPr>
+              <w:t>email</w:t>
+            </w:r>
+            <w:proofErr w:type="gramEnd"/>
+            <w:r>
+              <w:rPr>
+                <w:color w:val="auto"/>
+                <w:kern w:val="0"/>
+                <w14:ligatures w14:val="none"/>
+              </w:rPr>
+              <w:t>, numéro de téléphone</w:t>
             </w:r>
             <w:r>
               <w:rPr>
@@ -9742,6 +10222,7 @@
                 <w:b/>
                 <w:u w:val="single" w:color="000000"/>
               </w:rPr>
+              <w:lastRenderedPageBreak/>
               <w:t>Scénario Alternatif :</w:t>
             </w:r>
             <w:r>
@@ -10697,7 +11178,23 @@
           <w:sz w:val="26"/>
           <w:szCs w:val="26"/>
         </w:rPr>
-        <w:t xml:space="preserve">Pour la conception de notre application, nous avons choisi l'architecture </w:t>
+        <w:t xml:space="preserve">Pour la conception de notre </w:t>
+      </w:r>
+      <w:r>
+        <w:rPr>
+          <w:bCs/>
+          <w:sz w:val="26"/>
+          <w:szCs w:val="26"/>
+        </w:rPr>
+        <w:t>plateforme</w:t>
+      </w:r>
+      <w:r>
+        <w:rPr>
+          <w:bCs/>
+          <w:sz w:val="26"/>
+          <w:szCs w:val="26"/>
+        </w:rPr>
+        <w:t xml:space="preserve">, nous avons choisi l'architecture </w:t>
       </w:r>
       <w:r>
         <w:rPr>
@@ -11358,7 +11855,7 @@
       <w:pPr>
         <w:pStyle w:val="Titre1"/>
         <w:spacing w:before="0" w:after="6" w:line="258" w:lineRule="auto"/>
-        <w:ind w:left="441" w:right="416"/>
+        <w:ind w:left="-217" w:right="416"/>
         <w:jc w:val="center"/>
         <w:rPr>
           <w:rFonts w:ascii="Times New Roman" w:eastAsia="Times New Roman" w:hAnsi="Times New Roman" w:cs="Times New Roman"/>
@@ -11368,13 +11865,7 @@
           <w:szCs w:val="24"/>
         </w:rPr>
       </w:pPr>
-    </w:p>
-    <w:p>
-      <w:pPr>
-        <w:pStyle w:val="Titre1"/>
-        <w:spacing w:before="0" w:after="6" w:line="258" w:lineRule="auto"/>
-        <w:ind w:left="441" w:right="416"/>
-        <w:jc w:val="center"/>
+      <w:r>
         <w:rPr>
           <w:rFonts w:ascii="Times New Roman" w:eastAsia="Times New Roman" w:hAnsi="Times New Roman" w:cs="Times New Roman"/>
           <w:b/>
@@ -11382,14 +11873,15 @@
           <w:sz w:val="52"/>
           <w:szCs w:val="24"/>
         </w:rPr>
-      </w:pPr>
+        <w:lastRenderedPageBreak/>
+        <w:t>Chapitre 4 : Réalisation</w:t>
+      </w:r>
     </w:p>
     <w:p>
       <w:pPr>
         <w:pStyle w:val="Titre1"/>
         <w:spacing w:before="0" w:after="6" w:line="258" w:lineRule="auto"/>
-        <w:ind w:left="441" w:right="416"/>
-        <w:jc w:val="center"/>
+        <w:ind w:left="0" w:right="416" w:firstLine="0"/>
         <w:rPr>
           <w:rFonts w:ascii="Times New Roman" w:eastAsia="Times New Roman" w:hAnsi="Times New Roman" w:cs="Times New Roman"/>
           <w:b/>
@@ -11401,173 +11893,8 @@
     </w:p>
     <w:p>
       <w:pPr>
-        <w:pStyle w:val="Titre1"/>
-        <w:spacing w:before="0" w:after="6" w:line="258" w:lineRule="auto"/>
-        <w:ind w:left="441" w:right="416"/>
-        <w:jc w:val="center"/>
-        <w:rPr>
-          <w:rFonts w:ascii="Times New Roman" w:eastAsia="Times New Roman" w:hAnsi="Times New Roman" w:cs="Times New Roman"/>
-          <w:b/>
-          <w:color w:val="000000"/>
-          <w:sz w:val="52"/>
-          <w:szCs w:val="24"/>
-        </w:rPr>
-      </w:pPr>
-    </w:p>
-    <w:p>
-      <w:pPr>
-        <w:pStyle w:val="Titre1"/>
-        <w:spacing w:before="0" w:after="6" w:line="258" w:lineRule="auto"/>
-        <w:ind w:left="441" w:right="416"/>
-        <w:jc w:val="center"/>
-        <w:rPr>
-          <w:rFonts w:ascii="Times New Roman" w:eastAsia="Times New Roman" w:hAnsi="Times New Roman" w:cs="Times New Roman"/>
-          <w:b/>
-          <w:color w:val="000000"/>
-          <w:sz w:val="52"/>
-          <w:szCs w:val="24"/>
-        </w:rPr>
-      </w:pPr>
-    </w:p>
-    <w:p>
-      <w:pPr>
-        <w:pStyle w:val="Titre1"/>
-        <w:spacing w:before="0" w:after="6" w:line="258" w:lineRule="auto"/>
-        <w:ind w:left="441" w:right="416"/>
-        <w:jc w:val="center"/>
-        <w:rPr>
-          <w:rFonts w:ascii="Times New Roman" w:eastAsia="Times New Roman" w:hAnsi="Times New Roman" w:cs="Times New Roman"/>
-          <w:b/>
-          <w:color w:val="000000"/>
-          <w:sz w:val="52"/>
-          <w:szCs w:val="24"/>
-        </w:rPr>
-      </w:pPr>
-    </w:p>
-    <w:p>
-      <w:pPr>
-        <w:pStyle w:val="Titre1"/>
-        <w:spacing w:before="0" w:after="6" w:line="258" w:lineRule="auto"/>
-        <w:ind w:left="441" w:right="416"/>
-        <w:jc w:val="center"/>
-        <w:rPr>
-          <w:rFonts w:ascii="Times New Roman" w:eastAsia="Times New Roman" w:hAnsi="Times New Roman" w:cs="Times New Roman"/>
-          <w:b/>
-          <w:color w:val="000000"/>
-          <w:sz w:val="52"/>
-          <w:szCs w:val="24"/>
-        </w:rPr>
-      </w:pPr>
-    </w:p>
-    <w:p>
-      <w:pPr>
-        <w:pStyle w:val="Titre1"/>
-        <w:spacing w:before="0" w:after="6" w:line="258" w:lineRule="auto"/>
-        <w:ind w:left="441" w:right="416"/>
-        <w:jc w:val="center"/>
-        <w:rPr>
-          <w:rFonts w:ascii="Times New Roman" w:eastAsia="Times New Roman" w:hAnsi="Times New Roman" w:cs="Times New Roman"/>
-          <w:b/>
-          <w:color w:val="000000"/>
-          <w:sz w:val="52"/>
-          <w:szCs w:val="24"/>
-        </w:rPr>
-      </w:pPr>
-    </w:p>
-    <w:p>
-      <w:pPr>
-        <w:pStyle w:val="Titre1"/>
-        <w:spacing w:before="0" w:after="6" w:line="258" w:lineRule="auto"/>
-        <w:ind w:left="441" w:right="416"/>
-        <w:jc w:val="center"/>
-        <w:rPr>
-          <w:rFonts w:ascii="Times New Roman" w:eastAsia="Times New Roman" w:hAnsi="Times New Roman" w:cs="Times New Roman"/>
-          <w:b/>
-          <w:color w:val="000000"/>
-          <w:sz w:val="52"/>
-          <w:szCs w:val="24"/>
-        </w:rPr>
-      </w:pPr>
-    </w:p>
-    <w:p>
-      <w:pPr>
-        <w:pStyle w:val="Titre1"/>
-        <w:spacing w:before="0" w:after="6" w:line="258" w:lineRule="auto"/>
-        <w:ind w:left="441" w:right="416"/>
-        <w:jc w:val="center"/>
-        <w:rPr>
-          <w:rFonts w:ascii="Times New Roman" w:eastAsia="Times New Roman" w:hAnsi="Times New Roman" w:cs="Times New Roman"/>
-          <w:b/>
-          <w:color w:val="000000"/>
-          <w:sz w:val="52"/>
-          <w:szCs w:val="24"/>
-        </w:rPr>
-      </w:pPr>
-    </w:p>
-    <w:p>
-      <w:pPr>
-        <w:pStyle w:val="Titre1"/>
-        <w:spacing w:before="0" w:after="6" w:line="258" w:lineRule="auto"/>
-        <w:ind w:left="441" w:right="416"/>
-        <w:jc w:val="center"/>
-        <w:rPr>
-          <w:rFonts w:ascii="Times New Roman" w:eastAsia="Times New Roman" w:hAnsi="Times New Roman" w:cs="Times New Roman"/>
-          <w:b/>
-          <w:color w:val="000000"/>
-          <w:sz w:val="52"/>
-          <w:szCs w:val="24"/>
-        </w:rPr>
-      </w:pPr>
-    </w:p>
-    <w:p>
-      <w:pPr>
-        <w:pStyle w:val="Titre1"/>
-        <w:spacing w:before="0" w:after="6" w:line="258" w:lineRule="auto"/>
-        <w:ind w:left="441" w:right="416"/>
-        <w:jc w:val="center"/>
-        <w:rPr>
-          <w:rFonts w:ascii="Times New Roman" w:eastAsia="Times New Roman" w:hAnsi="Times New Roman" w:cs="Times New Roman"/>
-          <w:b/>
-          <w:color w:val="000000"/>
-          <w:sz w:val="52"/>
-          <w:szCs w:val="24"/>
-        </w:rPr>
-      </w:pPr>
-    </w:p>
-    <w:p>
-      <w:pPr>
-        <w:pStyle w:val="Titre1"/>
-        <w:spacing w:before="0" w:after="6" w:line="258" w:lineRule="auto"/>
-        <w:ind w:left="-500" w:right="416"/>
-        <w:jc w:val="center"/>
-        <w:rPr>
-          <w:rFonts w:ascii="Times New Roman" w:eastAsia="Times New Roman" w:hAnsi="Times New Roman" w:cs="Times New Roman"/>
-          <w:b/>
-          <w:color w:val="000000"/>
-          <w:sz w:val="52"/>
-          <w:szCs w:val="24"/>
-        </w:rPr>
-        <w:sectPr>
-          <w:pgSz w:w="11906" w:h="16838"/>
-          <w:pgMar w:top="907" w:right="907" w:bottom="907" w:left="1418" w:header="113" w:footer="340" w:gutter="0"/>
-          <w:cols w:space="708"/>
-          <w:docGrid w:linePitch="360"/>
-        </w:sectPr>
-      </w:pPr>
-      <w:r>
-        <w:rPr>
-          <w:rFonts w:ascii="Times New Roman" w:eastAsia="Times New Roman" w:hAnsi="Times New Roman" w:cs="Times New Roman"/>
-          <w:b/>
-          <w:color w:val="000000"/>
-          <w:sz w:val="52"/>
-          <w:szCs w:val="24"/>
-        </w:rPr>
-        <w:t>Chapitre 4 : Réalisation</w:t>
-      </w:r>
-    </w:p>
-    <w:p>
-      <w:pPr>
         <w:spacing w:after="253" w:line="259" w:lineRule="auto"/>
+        <w:ind w:left="0" w:firstLine="0"/>
         <w:rPr>
           <w:b/>
           <w:sz w:val="28"/>
@@ -11578,7 +11905,6 @@
           <w:b/>
           <w:sz w:val="28"/>
         </w:rPr>
-        <w:lastRenderedPageBreak/>
         <w:t>1. Introduction :</w:t>
       </w:r>
     </w:p>
@@ -11656,14 +11982,25 @@
         </w:rPr>
       </w:pPr>
       <w:bookmarkStart w:id="2" w:name="_Hlk184652729"/>
-      <w:r>
-        <w:rPr>
-          <w:b/>
-          <w:bCs/>
-          <w:sz w:val="26"/>
-          <w:szCs w:val="26"/>
-        </w:rPr>
-        <w:t xml:space="preserve">Laravel </w:t>
+      <w:proofErr w:type="spellStart"/>
+      <w:r>
+        <w:rPr>
+          <w:b/>
+          <w:bCs/>
+          <w:sz w:val="26"/>
+          <w:szCs w:val="26"/>
+        </w:rPr>
+        <w:t>Laravel</w:t>
+      </w:r>
+      <w:proofErr w:type="spellEnd"/>
+      <w:r>
+        <w:rPr>
+          <w:b/>
+          <w:bCs/>
+          <w:sz w:val="26"/>
+          <w:szCs w:val="26"/>
+        </w:rPr>
+        <w:t xml:space="preserve"> </w:t>
       </w:r>
       <w:bookmarkEnd w:id="2"/>
       <w:r>
@@ -11686,13 +12023,41 @@
           <w:szCs w:val="26"/>
         </w:rPr>
       </w:pPr>
-      <w:r>
-        <w:rPr>
-          <w:bCs/>
-          <w:sz w:val="26"/>
-          <w:szCs w:val="26"/>
-        </w:rPr>
-        <w:t>Laravel est un framework PHP open-source qui facilite le développement d'applications web robustes et sécurisées. Il offre un ensemble d'outils intégrés, tels que l'ORM Eloquent, le système de routage avancé et les migrations de base de données, pour simplifier le développement backend.</w:t>
+      <w:proofErr w:type="spellStart"/>
+      <w:r>
+        <w:rPr>
+          <w:bCs/>
+          <w:sz w:val="26"/>
+          <w:szCs w:val="26"/>
+        </w:rPr>
+        <w:t>Laravel</w:t>
+      </w:r>
+      <w:proofErr w:type="spellEnd"/>
+      <w:r>
+        <w:rPr>
+          <w:bCs/>
+          <w:sz w:val="26"/>
+          <w:szCs w:val="26"/>
+        </w:rPr>
+        <w:t xml:space="preserve"> est un </w:t>
+      </w:r>
+      <w:proofErr w:type="spellStart"/>
+      <w:r>
+        <w:rPr>
+          <w:bCs/>
+          <w:sz w:val="26"/>
+          <w:szCs w:val="26"/>
+        </w:rPr>
+        <w:t>framework</w:t>
+      </w:r>
+      <w:proofErr w:type="spellEnd"/>
+      <w:r>
+        <w:rPr>
+          <w:bCs/>
+          <w:sz w:val="26"/>
+          <w:szCs w:val="26"/>
+        </w:rPr>
+        <w:t xml:space="preserve"> PHP open-source qui facilite le développement d'applications web robustes et sécurisées. Il offre un ensemble d'outils intégrés, tels que l'ORM Eloquent, le système de routage avancé et les migrations de base de données, pour simplifier le développement backend.</w:t>
       </w:r>
     </w:p>
     <w:p>
@@ -11783,21 +12148,11 @@
       <w:r>
         <w:t xml:space="preserve">Logo de </w:t>
       </w:r>
+      <w:proofErr w:type="spellStart"/>
       <w:r>
         <w:t>Laravel</w:t>
       </w:r>
-    </w:p>
-    <w:p>
-      <w:pPr>
-        <w:spacing w:after="253" w:line="259" w:lineRule="auto"/>
-        <w:ind w:left="-1191" w:firstLine="708"/>
-        <w:jc w:val="center"/>
-        <w:rPr>
-          <w:bCs/>
-          <w:sz w:val="26"/>
-          <w:szCs w:val="26"/>
-        </w:rPr>
-      </w:pPr>
+      <w:proofErr w:type="spellEnd"/>
     </w:p>
     <w:p>
       <w:pPr>
@@ -11851,7 +12206,25 @@
           <w:sz w:val="26"/>
           <w:szCs w:val="26"/>
         </w:rPr>
-        <w:t>React.js est une bibliothèque JavaScript utilisée pour la création d'interfaces utilisateur dynamiques et interactives. Grâce à son approche basée sur les composants et à son utilisation du DOM virtuel, React garantit des performances optimales pour les applications modernes.</w:t>
+        <w:t xml:space="preserve">React.js est une bibliothèque JavaScript utilisée pour la création d'interfaces utilisateur dynamiques et interactives. Grâce à son approche basée sur les composants et à son utilisation du DOM virtuel, </w:t>
+      </w:r>
+      <w:proofErr w:type="spellStart"/>
+      <w:r>
+        <w:rPr>
+          <w:bCs/>
+          <w:sz w:val="26"/>
+          <w:szCs w:val="26"/>
+        </w:rPr>
+        <w:t>React</w:t>
+      </w:r>
+      <w:proofErr w:type="spellEnd"/>
+      <w:r>
+        <w:rPr>
+          <w:bCs/>
+          <w:sz w:val="26"/>
+          <w:szCs w:val="26"/>
+        </w:rPr>
+        <w:t xml:space="preserve"> garantit des performances optimales pour les applications modernes.</w:t>
       </w:r>
     </w:p>
     <w:p>
@@ -11957,29 +12330,6 @@
     </w:p>
     <w:p>
       <w:pPr>
-        <w:spacing w:after="253" w:line="259" w:lineRule="auto"/>
-        <w:ind w:left="-1531" w:firstLine="708"/>
-        <w:jc w:val="center"/>
-        <w:rPr>
-          <w:bCs/>
-          <w:sz w:val="26"/>
-          <w:szCs w:val="26"/>
-        </w:rPr>
-      </w:pPr>
-    </w:p>
-    <w:p>
-      <w:pPr>
-        <w:spacing w:after="253" w:line="259" w:lineRule="auto"/>
-        <w:ind w:left="0" w:firstLine="708"/>
-        <w:rPr>
-          <w:bCs/>
-          <w:sz w:val="26"/>
-          <w:szCs w:val="26"/>
-        </w:rPr>
-      </w:pPr>
-    </w:p>
-    <w:p>
-      <w:pPr>
         <w:spacing w:after="120" w:line="259" w:lineRule="auto"/>
         <w:ind w:left="0" w:firstLine="709"/>
         <w:rPr>
@@ -12007,7 +12357,27 @@
           <w:sz w:val="26"/>
           <w:szCs w:val="26"/>
         </w:rPr>
-        <w:t xml:space="preserve"> TypeScript :</w:t>
+        <w:t xml:space="preserve"> </w:t>
+      </w:r>
+      <w:proofErr w:type="spellStart"/>
+      <w:r>
+        <w:rPr>
+          <w:b/>
+          <w:bCs/>
+          <w:sz w:val="26"/>
+          <w:szCs w:val="26"/>
+        </w:rPr>
+        <w:t>TypeScript</w:t>
+      </w:r>
+      <w:proofErr w:type="spellEnd"/>
+      <w:r>
+        <w:rPr>
+          <w:b/>
+          <w:bCs/>
+          <w:sz w:val="26"/>
+          <w:szCs w:val="26"/>
+        </w:rPr>
+        <w:t xml:space="preserve"> :</w:t>
       </w:r>
     </w:p>
     <w:p>
@@ -12020,13 +12390,41 @@
           <w:szCs w:val="26"/>
         </w:rPr>
       </w:pPr>
-      <w:r>
-        <w:rPr>
-          <w:bCs/>
-          <w:sz w:val="26"/>
-          <w:szCs w:val="26"/>
-        </w:rPr>
-        <w:t>TypeScript est un sur-ensemble de JavaScript qui ajoute des types statiques, rendant le code plus structuré et facile à maintenir. Il est utilisé dans notre projet pour améliorer la qualité et la robustesse du frontend développé avec React.</w:t>
+      <w:proofErr w:type="spellStart"/>
+      <w:r>
+        <w:rPr>
+          <w:bCs/>
+          <w:sz w:val="26"/>
+          <w:szCs w:val="26"/>
+        </w:rPr>
+        <w:t>TypeScript</w:t>
+      </w:r>
+      <w:proofErr w:type="spellEnd"/>
+      <w:r>
+        <w:rPr>
+          <w:bCs/>
+          <w:sz w:val="26"/>
+          <w:szCs w:val="26"/>
+        </w:rPr>
+        <w:t xml:space="preserve"> est un sur-ensemble de JavaScript qui ajoute des types statiques, rendant le code plus structuré et facile à maintenir. Il est utilisé dans notre projet pour améliorer la qualité et la robustesse du frontend développé avec </w:t>
+      </w:r>
+      <w:proofErr w:type="spellStart"/>
+      <w:r>
+        <w:rPr>
+          <w:bCs/>
+          <w:sz w:val="26"/>
+          <w:szCs w:val="26"/>
+        </w:rPr>
+        <w:t>React</w:t>
+      </w:r>
+      <w:proofErr w:type="spellEnd"/>
+      <w:r>
+        <w:rPr>
+          <w:bCs/>
+          <w:sz w:val="26"/>
+          <w:szCs w:val="26"/>
+        </w:rPr>
+        <w:t>.</w:t>
       </w:r>
     </w:p>
     <w:p>
@@ -12140,6 +12538,7 @@
         </w:rPr>
         <w:t xml:space="preserve">Logo de </w:t>
       </w:r>
+      <w:proofErr w:type="spellStart"/>
       <w:r>
         <w:rPr>
           <w:bCs/>
@@ -12148,6 +12547,7 @@
         </w:rPr>
         <w:t>TypeScript</w:t>
       </w:r>
+      <w:proofErr w:type="spellEnd"/>
     </w:p>
     <w:p>
       <w:pPr>
@@ -12192,14 +12592,25 @@
         <w:t xml:space="preserve"> </w:t>
       </w:r>
       <w:bookmarkStart w:id="4" w:name="_Hlk184653054"/>
-      <w:r>
-        <w:rPr>
-          <w:b/>
-          <w:bCs/>
-          <w:sz w:val="26"/>
-          <w:szCs w:val="26"/>
-        </w:rPr>
-        <w:t>Tailwind CSS</w:t>
+      <w:proofErr w:type="spellStart"/>
+      <w:r>
+        <w:rPr>
+          <w:b/>
+          <w:bCs/>
+          <w:sz w:val="26"/>
+          <w:szCs w:val="26"/>
+        </w:rPr>
+        <w:t>Tailwind</w:t>
+      </w:r>
+      <w:proofErr w:type="spellEnd"/>
+      <w:r>
+        <w:rPr>
+          <w:b/>
+          <w:bCs/>
+          <w:sz w:val="26"/>
+          <w:szCs w:val="26"/>
+        </w:rPr>
+        <w:t xml:space="preserve"> CSS</w:t>
       </w:r>
       <w:bookmarkEnd w:id="4"/>
       <w:r>
@@ -12222,13 +12633,41 @@
           <w:szCs w:val="26"/>
         </w:rPr>
       </w:pPr>
-      <w:r>
-        <w:rPr>
-          <w:bCs/>
-          <w:sz w:val="26"/>
-          <w:szCs w:val="26"/>
-        </w:rPr>
-        <w:t>Tailwind CSS est un framework de design utilitaire qui permet de créer rapidement des interfaces utilisateur élégantes et personnalisables. Grâce à ses classes CSS prédéfinies, il simplifie grandement la mise en forme et l'adaptation du design aux différents écrans.</w:t>
+      <w:proofErr w:type="spellStart"/>
+      <w:r>
+        <w:rPr>
+          <w:bCs/>
+          <w:sz w:val="26"/>
+          <w:szCs w:val="26"/>
+        </w:rPr>
+        <w:t>Tailwind</w:t>
+      </w:r>
+      <w:proofErr w:type="spellEnd"/>
+      <w:r>
+        <w:rPr>
+          <w:bCs/>
+          <w:sz w:val="26"/>
+          <w:szCs w:val="26"/>
+        </w:rPr>
+        <w:t xml:space="preserve"> CSS est un </w:t>
+      </w:r>
+      <w:proofErr w:type="spellStart"/>
+      <w:r>
+        <w:rPr>
+          <w:bCs/>
+          <w:sz w:val="26"/>
+          <w:szCs w:val="26"/>
+        </w:rPr>
+        <w:t>framework</w:t>
+      </w:r>
+      <w:proofErr w:type="spellEnd"/>
+      <w:r>
+        <w:rPr>
+          <w:bCs/>
+          <w:sz w:val="26"/>
+          <w:szCs w:val="26"/>
+        </w:rPr>
+        <w:t xml:space="preserve"> de design utilitaire qui permet de créer rapidement des interfaces utilisateur élégantes et personnalisables. Grâce à ses classes CSS prédéfinies, il simplifie grandement la mise en forme et l'adaptation du design aux différents écrans.</w:t>
       </w:r>
     </w:p>
     <w:p>
@@ -12357,13 +12796,23 @@
       <w:r>
         <w:t xml:space="preserve"> </w:t>
       </w:r>
-      <w:r>
-        <w:rPr>
-          <w:bCs/>
-          <w:sz w:val="26"/>
-          <w:szCs w:val="26"/>
-        </w:rPr>
-        <w:t>Tailwind CSS</w:t>
+      <w:proofErr w:type="spellStart"/>
+      <w:r>
+        <w:rPr>
+          <w:bCs/>
+          <w:sz w:val="26"/>
+          <w:szCs w:val="26"/>
+        </w:rPr>
+        <w:t>Tailwind</w:t>
+      </w:r>
+      <w:proofErr w:type="spellEnd"/>
+      <w:r>
+        <w:rPr>
+          <w:bCs/>
+          <w:sz w:val="26"/>
+          <w:szCs w:val="26"/>
+        </w:rPr>
+        <w:t xml:space="preserve"> CSS</w:t>
       </w:r>
     </w:p>
     <w:p>
@@ -12631,7 +13080,43 @@
           <w:sz w:val="26"/>
           <w:szCs w:val="26"/>
         </w:rPr>
-        <w:t>Postman est un outil utilisé pour tester les API de manière efficace. Il a été utilisé pour valider les endpoints de notre backend développé avec Laravel.</w:t>
+        <w:t xml:space="preserve">Postman est un outil utilisé pour tester les API de manière efficace. Il a été utilisé pour valider les </w:t>
+      </w:r>
+      <w:proofErr w:type="spellStart"/>
+      <w:r>
+        <w:rPr>
+          <w:bCs/>
+          <w:sz w:val="26"/>
+          <w:szCs w:val="26"/>
+        </w:rPr>
+        <w:t>endpoints</w:t>
+      </w:r>
+      <w:proofErr w:type="spellEnd"/>
+      <w:r>
+        <w:rPr>
+          <w:bCs/>
+          <w:sz w:val="26"/>
+          <w:szCs w:val="26"/>
+        </w:rPr>
+        <w:t xml:space="preserve"> de notre backend développé avec </w:t>
+      </w:r>
+      <w:proofErr w:type="spellStart"/>
+      <w:r>
+        <w:rPr>
+          <w:bCs/>
+          <w:sz w:val="26"/>
+          <w:szCs w:val="26"/>
+        </w:rPr>
+        <w:t>Laravel</w:t>
+      </w:r>
+      <w:proofErr w:type="spellEnd"/>
+      <w:r>
+        <w:rPr>
+          <w:bCs/>
+          <w:sz w:val="26"/>
+          <w:szCs w:val="26"/>
+        </w:rPr>
+        <w:t>.</w:t>
       </w:r>
     </w:p>
     <w:p>
@@ -12712,6 +13197,12 @@
           <w:sz w:val="26"/>
           <w:szCs w:val="26"/>
         </w:rPr>
+        <w:sectPr>
+          <w:pgSz w:w="11906" w:h="16838"/>
+          <w:pgMar w:top="907" w:right="907" w:bottom="907" w:left="1418" w:header="113" w:footer="340" w:gutter="0"/>
+          <w:cols w:space="708"/>
+          <w:docGrid w:linePitch="360"/>
+        </w:sectPr>
       </w:pPr>
       <w:r>
         <w:rPr>
@@ -12760,13 +13251,1543 @@
       <w:r>
         <w:t xml:space="preserve"> </w:t>
       </w:r>
-      <w:r>
-        <w:rPr>
-          <w:bCs/>
-          <w:sz w:val="26"/>
-          <w:szCs w:val="26"/>
-        </w:rPr>
-        <w:t>Postman</w:t>
+      <w:proofErr w:type="spellStart"/>
+      <w:r>
+        <w:rPr>
+          <w:bCs/>
+          <w:sz w:val="26"/>
+          <w:szCs w:val="26"/>
+        </w:rPr>
+        <w:t>Postma</w:t>
+      </w:r>
+      <w:proofErr w:type="spellEnd"/>
+    </w:p>
+    <w:p>
+      <w:pPr>
+        <w:tabs>
+          <w:tab w:val="left" w:pos="1760"/>
+        </w:tabs>
+        <w:jc w:val="both"/>
+        <w:rPr>
+          <w:b/>
+          <w:sz w:val="28"/>
+        </w:rPr>
+      </w:pPr>
+      <w:r>
+        <w:rPr>
+          <w:bCs/>
+          <w:sz w:val="26"/>
+          <w:szCs w:val="26"/>
+        </w:rPr>
+        <w:lastRenderedPageBreak/>
+        <w:tab/>
+      </w:r>
+      <w:r>
+        <w:rPr>
+          <w:b/>
+          <w:sz w:val="28"/>
+        </w:rPr>
+        <w:t>4.Description des interfaces de l’application :</w:t>
+      </w:r>
+    </w:p>
+    <w:p>
+      <w:pPr>
+        <w:tabs>
+          <w:tab w:val="left" w:pos="1760"/>
+        </w:tabs>
+        <w:rPr>
+          <w:bCs/>
+          <w:sz w:val="26"/>
+          <w:szCs w:val="26"/>
+        </w:rPr>
+      </w:pPr>
+      <w:r>
+        <w:rPr>
+          <w:bCs/>
+          <w:sz w:val="26"/>
+          <w:szCs w:val="26"/>
+        </w:rPr>
+        <w:tab/>
+        <w:t xml:space="preserve">       </w:t>
+      </w:r>
+      <w:r>
+        <w:rPr>
+          <w:bCs/>
+          <w:sz w:val="26"/>
+          <w:szCs w:val="26"/>
+        </w:rPr>
+        <w:t xml:space="preserve">    </w:t>
+      </w:r>
+      <w:r>
+        <w:rPr>
+          <w:bCs/>
+          <w:sz w:val="26"/>
+          <w:szCs w:val="26"/>
+        </w:rPr>
+        <w:t>Dans cette section, nous décrirons les principales interfaces de notre application, mettant en avant leur rôle et leur interaction avec les utilisateurs. Voici un aperçu des interfaces clés :</w:t>
+      </w:r>
+    </w:p>
+    <w:p>
+      <w:pPr>
+        <w:pStyle w:val="Paragraphedeliste"/>
+        <w:numPr>
+          <w:ilvl w:val="0"/>
+          <w:numId w:val="51"/>
+        </w:numPr>
+        <w:tabs>
+          <w:tab w:val="left" w:pos="1760"/>
+        </w:tabs>
+        <w:rPr>
+          <w:b/>
+          <w:bCs/>
+          <w:sz w:val="26"/>
+          <w:szCs w:val="26"/>
+        </w:rPr>
+      </w:pPr>
+      <w:r>
+        <w:rPr>
+          <w:b/>
+          <w:bCs/>
+          <w:sz w:val="26"/>
+          <w:szCs w:val="26"/>
+        </w:rPr>
+        <w:t>Page d'accueil :</w:t>
+      </w:r>
+    </w:p>
+    <w:p>
+      <w:pPr>
+        <w:tabs>
+          <w:tab w:val="left" w:pos="1760"/>
+        </w:tabs>
+        <w:ind w:left="0" w:firstLine="0"/>
+        <w:rPr>
+          <w:bCs/>
+          <w:sz w:val="26"/>
+          <w:szCs w:val="26"/>
+        </w:rPr>
+      </w:pPr>
+      <w:r>
+        <w:rPr>
+          <w:bCs/>
+          <w:sz w:val="26"/>
+          <w:szCs w:val="26"/>
+        </w:rPr>
+        <w:t xml:space="preserve">           </w:t>
+      </w:r>
+      <w:r>
+        <w:rPr>
+          <w:bCs/>
+        </w:rPr>
+        <w:t>La page d'accueil de la plateforme offre une vue globale des fonctionnalités principales et des informations générales. Elle est conçue pour accueillir les visiteurs avec une interface conviviale et intuitive.</w:t>
+      </w:r>
+    </w:p>
+    <w:p>
+      <w:pPr>
+        <w:tabs>
+          <w:tab w:val="left" w:pos="1760"/>
+        </w:tabs>
+        <w:ind w:left="510" w:firstLine="0"/>
+        <w:rPr>
+          <w:b/>
+          <w:bCs/>
+          <w:sz w:val="26"/>
+          <w:szCs w:val="26"/>
+        </w:rPr>
+      </w:pPr>
+      <w:r>
+        <w:drawing>
+          <wp:inline distT="0" distB="0" distL="0" distR="0" wp14:anchorId="148382DE" wp14:editId="4373F57C">
+            <wp:extent cx="5080000" cy="2421109"/>
+            <wp:effectExtent l="0" t="0" r="6350" b="0"/>
+            <wp:docPr id="664983999" name="Image 1" descr="Une image contenant texte, capture d’écran, Police, conception&#10;&#10;Description générée automatiquement"/>
+            <wp:cNvGraphicFramePr>
+              <a:graphicFrameLocks xmlns:a="http://schemas.openxmlformats.org/drawingml/2006/main" noChangeAspect="1"/>
+            </wp:cNvGraphicFramePr>
+            <a:graphic xmlns:a="http://schemas.openxmlformats.org/drawingml/2006/main">
+              <a:graphicData uri="http://schemas.openxmlformats.org/drawingml/2006/picture">
+                <pic:pic xmlns:pic="http://schemas.openxmlformats.org/drawingml/2006/picture">
+                  <pic:nvPicPr>
+                    <pic:cNvPr id="664983999" name="Image 1" descr="Une image contenant texte, capture d’écran, Police, conception&#10;&#10;Description générée automatiquement"/>
+                    <pic:cNvPicPr/>
+                  </pic:nvPicPr>
+                  <pic:blipFill>
+                    <a:blip r:embed="rId24"/>
+                    <a:stretch>
+                      <a:fillRect/>
+                    </a:stretch>
+                  </pic:blipFill>
+                  <pic:spPr>
+                    <a:xfrm>
+                      <a:off x="0" y="0"/>
+                      <a:ext cx="5112573" cy="2436633"/>
+                    </a:xfrm>
+                    <a:prstGeom prst="rect">
+                      <a:avLst/>
+                    </a:prstGeom>
+                  </pic:spPr>
+                </pic:pic>
+              </a:graphicData>
+            </a:graphic>
+          </wp:inline>
+        </w:drawing>
+      </w:r>
+    </w:p>
+    <w:p>
+      <w:pPr>
+        <w:spacing w:after="120" w:line="259" w:lineRule="auto"/>
+        <w:ind w:left="-1531" w:firstLine="709"/>
+        <w:jc w:val="center"/>
+        <w:rPr>
+          <w:bCs/>
+          <w:sz w:val="26"/>
+          <w:szCs w:val="26"/>
+        </w:rPr>
+      </w:pPr>
+      <w:r>
+        <w:rPr>
+          <w:b/>
+          <w:bCs/>
+          <w:sz w:val="26"/>
+          <w:szCs w:val="26"/>
+        </w:rPr>
+        <w:t xml:space="preserve">Figure </w:t>
+      </w:r>
+      <w:r>
+        <w:rPr>
+          <w:b/>
+          <w:bCs/>
+          <w:sz w:val="26"/>
+          <w:szCs w:val="26"/>
+        </w:rPr>
+        <w:t>12</w:t>
+      </w:r>
+      <w:r>
+        <w:rPr>
+          <w:b/>
+          <w:bCs/>
+          <w:sz w:val="26"/>
+          <w:szCs w:val="26"/>
+        </w:rPr>
+        <w:t xml:space="preserve"> : </w:t>
+      </w:r>
+      <w:r>
+        <w:rPr>
+          <w:bCs/>
+          <w:sz w:val="26"/>
+          <w:szCs w:val="26"/>
+        </w:rPr>
+        <w:t>Logo de</w:t>
+      </w:r>
+      <w:r>
+        <w:t xml:space="preserve"> </w:t>
+      </w:r>
+      <w:r>
+        <w:rPr>
+          <w:bCs/>
+          <w:sz w:val="26"/>
+          <w:szCs w:val="26"/>
+        </w:rPr>
+        <w:t>MySQL</w:t>
+      </w:r>
+    </w:p>
+    <w:p>
+      <w:pPr>
+        <w:pStyle w:val="Paragraphedeliste"/>
+        <w:numPr>
+          <w:ilvl w:val="0"/>
+          <w:numId w:val="51"/>
+        </w:numPr>
+        <w:tabs>
+          <w:tab w:val="left" w:pos="1760"/>
+        </w:tabs>
+        <w:jc w:val="both"/>
+        <w:rPr>
+          <w:b/>
+          <w:bCs/>
+          <w:sz w:val="26"/>
+          <w:szCs w:val="26"/>
+        </w:rPr>
+      </w:pPr>
+      <w:r>
+        <w:rPr>
+          <w:b/>
+          <w:bCs/>
+          <w:sz w:val="26"/>
+          <w:szCs w:val="26"/>
+        </w:rPr>
+        <w:t>Interface d’inscription :</w:t>
+      </w:r>
+    </w:p>
+    <w:p>
+      <w:pPr>
+        <w:tabs>
+          <w:tab w:val="left" w:pos="1760"/>
+        </w:tabs>
+        <w:spacing w:after="120"/>
+        <w:ind w:left="0" w:firstLine="0"/>
+        <w:jc w:val="both"/>
+      </w:pPr>
+      <w:r>
+        <w:rPr>
+          <w:sz w:val="26"/>
+          <w:szCs w:val="26"/>
+        </w:rPr>
+        <w:t xml:space="preserve">          </w:t>
+      </w:r>
+      <w:r>
+        <w:t xml:space="preserve"> </w:t>
+      </w:r>
+      <w:r>
+        <w:t xml:space="preserve">L’interface d’inscription offre une expérience fluide et intuitive pour permettre aux nouveaux utilisateurs de rejoindre la plateforme. Elle propose un formulaire où les utilisateurs peuvent saisir des informations telles que leur nom, prénom, adresse </w:t>
+      </w:r>
+      <w:proofErr w:type="gramStart"/>
+      <w:r>
+        <w:t>e-mail</w:t>
+      </w:r>
+      <w:proofErr w:type="gramEnd"/>
+      <w:r>
+        <w:t>,</w:t>
+      </w:r>
+      <w:r>
+        <w:rPr>
+          <w:sz w:val="22"/>
+          <w:szCs w:val="22"/>
+        </w:rPr>
+        <w:t xml:space="preserve"> </w:t>
+      </w:r>
+      <w:r>
+        <w:t>numéro de téléphone et mot de passe.</w:t>
+      </w:r>
+    </w:p>
+    <w:p>
+      <w:pPr>
+        <w:tabs>
+          <w:tab w:val="left" w:pos="1760"/>
+        </w:tabs>
+        <w:spacing w:after="120"/>
+        <w:ind w:left="0" w:firstLine="0"/>
+        <w:jc w:val="both"/>
+      </w:pPr>
+      <w:r>
+        <w:drawing>
+          <wp:anchor distT="0" distB="0" distL="114300" distR="114300" simplePos="0" relativeHeight="251670528" behindDoc="0" locked="0" layoutInCell="1" allowOverlap="1" wp14:anchorId="38EBD8F3" wp14:editId="5A9B7AFE">
+            <wp:simplePos x="0" y="0"/>
+            <wp:positionH relativeFrom="page">
+              <wp:posOffset>551543</wp:posOffset>
+            </wp:positionH>
+            <wp:positionV relativeFrom="paragraph">
+              <wp:posOffset>749300</wp:posOffset>
+            </wp:positionV>
+            <wp:extent cx="2750457" cy="2665573"/>
+            <wp:effectExtent l="0" t="0" r="0" b="1905"/>
+            <wp:wrapNone/>
+            <wp:docPr id="694192380" name="Image 1" descr="Une image contenant texte, capture d’écran, logiciel, conception&#10;&#10;Description générée automatiquement"/>
+            <wp:cNvGraphicFramePr>
+              <a:graphicFrameLocks xmlns:a="http://schemas.openxmlformats.org/drawingml/2006/main" noChangeAspect="1"/>
+            </wp:cNvGraphicFramePr>
+            <a:graphic xmlns:a="http://schemas.openxmlformats.org/drawingml/2006/main">
+              <a:graphicData uri="http://schemas.openxmlformats.org/drawingml/2006/picture">
+                <pic:pic xmlns:pic="http://schemas.openxmlformats.org/drawingml/2006/picture">
+                  <pic:nvPicPr>
+                    <pic:cNvPr id="694192380" name="Image 1" descr="Une image contenant texte, capture d’écran, logiciel, conception&#10;&#10;Description générée automatiquement"/>
+                    <pic:cNvPicPr/>
+                  </pic:nvPicPr>
+                  <pic:blipFill>
+                    <a:blip r:embed="rId25">
+                      <a:extLst>
+                        <a:ext uri="{28A0092B-C50C-407E-A947-70E740481C1C}">
+                          <a14:useLocalDpi xmlns:a14="http://schemas.microsoft.com/office/drawing/2010/main" val="0"/>
+                        </a:ext>
+                      </a:extLst>
+                    </a:blip>
+                    <a:stretch>
+                      <a:fillRect/>
+                    </a:stretch>
+                  </pic:blipFill>
+                  <pic:spPr>
+                    <a:xfrm>
+                      <a:off x="0" y="0"/>
+                      <a:ext cx="2750457" cy="2665573"/>
+                    </a:xfrm>
+                    <a:prstGeom prst="rect">
+                      <a:avLst/>
+                    </a:prstGeom>
+                  </pic:spPr>
+                </pic:pic>
+              </a:graphicData>
+            </a:graphic>
+            <wp14:sizeRelH relativeFrom="margin">
+              <wp14:pctWidth>0</wp14:pctWidth>
+            </wp14:sizeRelH>
+            <wp14:sizeRelV relativeFrom="margin">
+              <wp14:pctHeight>0</wp14:pctHeight>
+            </wp14:sizeRelV>
+          </wp:anchor>
+        </w:drawing>
+      </w:r>
+      <w:r>
+        <w:t xml:space="preserve">            </w:t>
+      </w:r>
+      <w:r>
+        <w:t xml:space="preserve">Après leur inscription, les utilisateurs accèdent à une interface dédiée à la vérification de leur adresse </w:t>
+      </w:r>
+      <w:proofErr w:type="gramStart"/>
+      <w:r>
+        <w:t>e-mail</w:t>
+      </w:r>
+      <w:proofErr w:type="gramEnd"/>
+      <w:r>
+        <w:t xml:space="preserve"> pour confirmer leur compte. Un code unique est envoyé à leur adresse </w:t>
+      </w:r>
+      <w:proofErr w:type="gramStart"/>
+      <w:r>
+        <w:t>e-mail</w:t>
+      </w:r>
+      <w:proofErr w:type="gramEnd"/>
+      <w:r>
+        <w:t>, qu’ils doivent saisir dans cette interface. En cas de non-réception du code, une option leur permet de demander un nouvel envoi.</w:t>
+      </w:r>
+    </w:p>
+    <w:p>
+      <w:pPr>
+        <w:tabs>
+          <w:tab w:val="left" w:pos="1760"/>
+        </w:tabs>
+        <w:ind w:left="0" w:firstLine="0"/>
+        <w:jc w:val="both"/>
+        <w:rPr>
+          <w:sz w:val="26"/>
+          <w:szCs w:val="26"/>
+        </w:rPr>
+      </w:pPr>
+    </w:p>
+    <w:p>
+      <w:pPr>
+        <w:tabs>
+          <w:tab w:val="left" w:pos="1760"/>
+        </w:tabs>
+        <w:rPr>
+          <w:sz w:val="26"/>
+          <w:szCs w:val="26"/>
+        </w:rPr>
+      </w:pPr>
+      <w:r>
+        <w:drawing>
+          <wp:anchor distT="0" distB="0" distL="114300" distR="114300" simplePos="0" relativeHeight="251671552" behindDoc="0" locked="0" layoutInCell="1" allowOverlap="1" wp14:anchorId="5FEF4B5C" wp14:editId="3392BAA2">
+            <wp:simplePos x="0" y="0"/>
+            <wp:positionH relativeFrom="column">
+              <wp:posOffset>3410857</wp:posOffset>
+            </wp:positionH>
+            <wp:positionV relativeFrom="paragraph">
+              <wp:posOffset>24039</wp:posOffset>
+            </wp:positionV>
+            <wp:extent cx="2402114" cy="1456400"/>
+            <wp:effectExtent l="0" t="0" r="0" b="0"/>
+            <wp:wrapNone/>
+            <wp:docPr id="1112663308" name="Image 1" descr="Une image contenant texte, capture d’écran, multimédia, logiciel&#10;&#10;Description générée automatiquement"/>
+            <wp:cNvGraphicFramePr>
+              <a:graphicFrameLocks xmlns:a="http://schemas.openxmlformats.org/drawingml/2006/main" noChangeAspect="1"/>
+            </wp:cNvGraphicFramePr>
+            <a:graphic xmlns:a="http://schemas.openxmlformats.org/drawingml/2006/main">
+              <a:graphicData uri="http://schemas.openxmlformats.org/drawingml/2006/picture">
+                <pic:pic xmlns:pic="http://schemas.openxmlformats.org/drawingml/2006/picture">
+                  <pic:nvPicPr>
+                    <pic:cNvPr id="1795494869" name="Image 1" descr="Une image contenant texte, capture d’écran, multimédia, logiciel&#10;&#10;Description générée automatiquement"/>
+                    <pic:cNvPicPr/>
+                  </pic:nvPicPr>
+                  <pic:blipFill>
+                    <a:blip r:embed="rId26">
+                      <a:extLst>
+                        <a:ext uri="{28A0092B-C50C-407E-A947-70E740481C1C}">
+                          <a14:useLocalDpi xmlns:a14="http://schemas.microsoft.com/office/drawing/2010/main" val="0"/>
+                        </a:ext>
+                      </a:extLst>
+                    </a:blip>
+                    <a:stretch>
+                      <a:fillRect/>
+                    </a:stretch>
+                  </pic:blipFill>
+                  <pic:spPr>
+                    <a:xfrm>
+                      <a:off x="0" y="0"/>
+                      <a:ext cx="2402114" cy="1456400"/>
+                    </a:xfrm>
+                    <a:prstGeom prst="rect">
+                      <a:avLst/>
+                    </a:prstGeom>
+                  </pic:spPr>
+                </pic:pic>
+              </a:graphicData>
+            </a:graphic>
+          </wp:anchor>
+        </w:drawing>
+      </w:r>
+      <w:r>
+        <w:rPr>
+          <w:sz w:val="26"/>
+          <w:szCs w:val="26"/>
+        </w:rPr>
+        <w:tab/>
+      </w:r>
+    </w:p>
+    <w:p>
+      <w:pPr>
+        <w:rPr>
+          <w:sz w:val="26"/>
+          <w:szCs w:val="26"/>
+        </w:rPr>
+      </w:pPr>
+    </w:p>
+    <w:p>
+      <w:pPr>
+        <w:rPr>
+          <w:sz w:val="26"/>
+          <w:szCs w:val="26"/>
+        </w:rPr>
+      </w:pPr>
+    </w:p>
+    <w:p>
+      <w:pPr>
+        <w:rPr>
+          <w:sz w:val="26"/>
+          <w:szCs w:val="26"/>
+        </w:rPr>
+      </w:pPr>
+    </w:p>
+    <w:p>
+      <w:pPr>
+        <w:rPr>
+          <w:sz w:val="26"/>
+          <w:szCs w:val="26"/>
+        </w:rPr>
+      </w:pPr>
+    </w:p>
+    <w:p>
+      <w:pPr>
+        <w:tabs>
+          <w:tab w:val="left" w:pos="6320"/>
+        </w:tabs>
+        <w:rPr>
+          <w:sz w:val="26"/>
+          <w:szCs w:val="26"/>
+        </w:rPr>
+      </w:pPr>
+      <w:r>
+        <w:rPr>
+          <w:sz w:val="26"/>
+          <w:szCs w:val="26"/>
+        </w:rPr>
+        <w:tab/>
+        <w:t xml:space="preserve">                                                                                         </w:t>
+      </w:r>
+      <w:r>
+        <w:rPr>
+          <w:b/>
+          <w:bCs/>
+          <w:sz w:val="26"/>
+          <w:szCs w:val="26"/>
+        </w:rPr>
+        <w:t xml:space="preserve">Figure </w:t>
+      </w:r>
+      <w:r>
+        <w:rPr>
+          <w:b/>
+          <w:bCs/>
+          <w:sz w:val="26"/>
+          <w:szCs w:val="26"/>
+        </w:rPr>
+        <w:t>12</w:t>
+      </w:r>
+      <w:r>
+        <w:rPr>
+          <w:b/>
+          <w:bCs/>
+          <w:sz w:val="26"/>
+          <w:szCs w:val="26"/>
+        </w:rPr>
+        <w:t xml:space="preserve"> : </w:t>
+      </w:r>
+      <w:r>
+        <w:rPr>
+          <w:bCs/>
+          <w:sz w:val="26"/>
+          <w:szCs w:val="26"/>
+        </w:rPr>
+        <w:t>Logo de</w:t>
+      </w:r>
+      <w:r>
+        <w:t xml:space="preserve"> </w:t>
+      </w:r>
+      <w:r>
+        <w:rPr>
+          <w:bCs/>
+          <w:sz w:val="26"/>
+          <w:szCs w:val="26"/>
+        </w:rPr>
+        <w:t>MySQL</w:t>
+      </w:r>
+    </w:p>
+    <w:p>
+      <w:pPr>
+        <w:tabs>
+          <w:tab w:val="left" w:pos="6994"/>
+        </w:tabs>
+        <w:rPr>
+          <w:sz w:val="26"/>
+          <w:szCs w:val="26"/>
+        </w:rPr>
+      </w:pPr>
+      <w:r>
+        <w:rPr>
+          <w:sz w:val="26"/>
+          <w:szCs w:val="26"/>
+        </w:rPr>
+        <w:tab/>
+      </w:r>
+      <w:r>
+        <w:rPr>
+          <w:sz w:val="26"/>
+          <w:szCs w:val="26"/>
+        </w:rPr>
+        <w:tab/>
+      </w:r>
+    </w:p>
+    <w:p>
+      <w:pPr>
+        <w:spacing w:after="120" w:line="259" w:lineRule="auto"/>
+        <w:ind w:left="0" w:firstLine="0"/>
+        <w:rPr>
+          <w:bCs/>
+          <w:sz w:val="26"/>
+          <w:szCs w:val="26"/>
+        </w:rPr>
+      </w:pPr>
+      <w:r>
+        <w:rPr>
+          <w:b/>
+          <w:bCs/>
+          <w:sz w:val="26"/>
+          <w:szCs w:val="26"/>
+        </w:rPr>
+        <w:t xml:space="preserve">  </w:t>
+      </w:r>
+      <w:r>
+        <w:rPr>
+          <w:b/>
+          <w:bCs/>
+          <w:sz w:val="26"/>
+          <w:szCs w:val="26"/>
+        </w:rPr>
+        <w:t xml:space="preserve">Figure </w:t>
+      </w:r>
+      <w:r>
+        <w:rPr>
+          <w:b/>
+          <w:bCs/>
+          <w:sz w:val="26"/>
+          <w:szCs w:val="26"/>
+        </w:rPr>
+        <w:t>12</w:t>
+      </w:r>
+      <w:r>
+        <w:rPr>
+          <w:b/>
+          <w:bCs/>
+          <w:sz w:val="26"/>
+          <w:szCs w:val="26"/>
+        </w:rPr>
+        <w:t xml:space="preserve"> : </w:t>
+      </w:r>
+      <w:r>
+        <w:rPr>
+          <w:bCs/>
+          <w:sz w:val="26"/>
+          <w:szCs w:val="26"/>
+        </w:rPr>
+        <w:t>Logo de</w:t>
+      </w:r>
+      <w:r>
+        <w:t xml:space="preserve"> </w:t>
+      </w:r>
+      <w:r>
+        <w:rPr>
+          <w:bCs/>
+          <w:sz w:val="26"/>
+          <w:szCs w:val="26"/>
+        </w:rPr>
+        <w:t>MySQL</w:t>
+      </w:r>
+      <w:r>
+        <w:rPr>
+          <w:sz w:val="26"/>
+          <w:szCs w:val="26"/>
+        </w:rPr>
+        <w:t xml:space="preserve">     </w:t>
+      </w:r>
+    </w:p>
+    <w:p>
+      <w:pPr>
+        <w:tabs>
+          <w:tab w:val="left" w:pos="6994"/>
+        </w:tabs>
+        <w:ind w:left="0" w:firstLine="0"/>
+        <w:rPr>
+          <w:sz w:val="26"/>
+          <w:szCs w:val="26"/>
+        </w:rPr>
+      </w:pPr>
+      <w:r>
+        <w:lastRenderedPageBreak/>
+        <w:t xml:space="preserve">            </w:t>
+      </w:r>
+      <w:r>
+        <w:t>En outre, une liste déroulante permet de sélectionner le rôle de l'utilisateur, soit Participant, soit Organisateur. Lorsqu'un utilisateur choisit le rôle Organisateur, son inscription nécessite une validation supplémentaire par l'administrateur afin de garantir la sécurité et la fiabilité des organisateurs sur la plateforme.</w:t>
+      </w:r>
+    </w:p>
+    <w:p>
+      <w:pPr>
+        <w:tabs>
+          <w:tab w:val="left" w:pos="6994"/>
+        </w:tabs>
+        <w:ind w:left="1814" w:firstLine="0"/>
+        <w:rPr>
+          <w:sz w:val="26"/>
+          <w:szCs w:val="26"/>
+        </w:rPr>
+      </w:pPr>
+      <w:r>
+        <w:drawing>
+          <wp:inline distT="0" distB="0" distL="0" distR="0" wp14:anchorId="774A6DFE" wp14:editId="2C44D0CF">
+            <wp:extent cx="3345542" cy="2273396"/>
+            <wp:effectExtent l="0" t="0" r="7620" b="0"/>
+            <wp:docPr id="1983821884" name="Image 1" descr="Une image contenant texte, capture d’écran, logiciel&#10;&#10;Description générée automatiquement"/>
+            <wp:cNvGraphicFramePr>
+              <a:graphicFrameLocks xmlns:a="http://schemas.openxmlformats.org/drawingml/2006/main" noChangeAspect="1"/>
+            </wp:cNvGraphicFramePr>
+            <a:graphic xmlns:a="http://schemas.openxmlformats.org/drawingml/2006/main">
+              <a:graphicData uri="http://schemas.openxmlformats.org/drawingml/2006/picture">
+                <pic:pic xmlns:pic="http://schemas.openxmlformats.org/drawingml/2006/picture">
+                  <pic:nvPicPr>
+                    <pic:cNvPr id="1983821884" name="Image 1" descr="Une image contenant texte, capture d’écran, logiciel&#10;&#10;Description générée automatiquement"/>
+                    <pic:cNvPicPr/>
+                  </pic:nvPicPr>
+                  <pic:blipFill>
+                    <a:blip r:embed="rId27"/>
+                    <a:stretch>
+                      <a:fillRect/>
+                    </a:stretch>
+                  </pic:blipFill>
+                  <pic:spPr>
+                    <a:xfrm>
+                      <a:off x="0" y="0"/>
+                      <a:ext cx="3364359" cy="2286183"/>
+                    </a:xfrm>
+                    <a:prstGeom prst="rect">
+                      <a:avLst/>
+                    </a:prstGeom>
+                  </pic:spPr>
+                </pic:pic>
+              </a:graphicData>
+            </a:graphic>
+          </wp:inline>
+        </w:drawing>
+      </w:r>
+    </w:p>
+    <w:p>
+      <w:pPr>
+        <w:spacing w:after="120" w:line="259" w:lineRule="auto"/>
+        <w:ind w:left="-1531" w:firstLine="709"/>
+        <w:jc w:val="center"/>
+        <w:rPr>
+          <w:bCs/>
+          <w:sz w:val="26"/>
+          <w:szCs w:val="26"/>
+        </w:rPr>
+      </w:pPr>
+      <w:r>
+        <w:rPr>
+          <w:b/>
+          <w:bCs/>
+          <w:sz w:val="26"/>
+          <w:szCs w:val="26"/>
+        </w:rPr>
+        <w:t xml:space="preserve">Figure </w:t>
+      </w:r>
+      <w:r>
+        <w:rPr>
+          <w:b/>
+          <w:bCs/>
+          <w:sz w:val="26"/>
+          <w:szCs w:val="26"/>
+        </w:rPr>
+        <w:t>12</w:t>
+      </w:r>
+      <w:r>
+        <w:rPr>
+          <w:b/>
+          <w:bCs/>
+          <w:sz w:val="26"/>
+          <w:szCs w:val="26"/>
+        </w:rPr>
+        <w:t xml:space="preserve"> : </w:t>
+      </w:r>
+      <w:r>
+        <w:rPr>
+          <w:bCs/>
+          <w:sz w:val="26"/>
+          <w:szCs w:val="26"/>
+        </w:rPr>
+        <w:t>Logo de</w:t>
+      </w:r>
+      <w:r>
+        <w:t xml:space="preserve"> </w:t>
+      </w:r>
+      <w:r>
+        <w:rPr>
+          <w:bCs/>
+          <w:sz w:val="26"/>
+          <w:szCs w:val="26"/>
+        </w:rPr>
+        <w:t>MySQL</w:t>
+      </w:r>
+    </w:p>
+    <w:p>
+      <w:pPr>
+        <w:pStyle w:val="Paragraphedeliste"/>
+        <w:numPr>
+          <w:ilvl w:val="0"/>
+          <w:numId w:val="51"/>
+        </w:numPr>
+        <w:spacing w:after="120" w:line="259" w:lineRule="auto"/>
+        <w:rPr>
+          <w:bCs/>
+          <w:sz w:val="26"/>
+          <w:szCs w:val="26"/>
+        </w:rPr>
+      </w:pPr>
+      <w:r>
+        <w:rPr>
+          <w:b/>
+          <w:bCs/>
+          <w:sz w:val="26"/>
+          <w:szCs w:val="26"/>
+        </w:rPr>
+        <w:t>Interface d’authentification :</w:t>
+      </w:r>
+    </w:p>
+    <w:p>
+      <w:pPr>
+        <w:spacing w:after="120" w:line="259" w:lineRule="auto"/>
+        <w:ind w:left="0" w:firstLine="0"/>
+      </w:pPr>
+      <w:r>
+        <w:rPr>
+          <w:bCs/>
+          <w:sz w:val="26"/>
+          <w:szCs w:val="26"/>
+        </w:rPr>
+        <w:t xml:space="preserve">         </w:t>
+      </w:r>
+      <w:r>
+        <w:rPr>
+          <w:bCs/>
+          <w:sz w:val="26"/>
+          <w:szCs w:val="26"/>
+        </w:rPr>
+        <w:t xml:space="preserve">L'interface d'authentification de notre plateforme offre une méthode simple et sécurisée pour que les utilisateurs puissent accéder à leur compte. Elle permet aux utilisateurs de se connecter en saisissant leur adresse </w:t>
+      </w:r>
+      <w:proofErr w:type="gramStart"/>
+      <w:r>
+        <w:rPr>
+          <w:bCs/>
+          <w:sz w:val="26"/>
+          <w:szCs w:val="26"/>
+        </w:rPr>
+        <w:t>e-mail</w:t>
+      </w:r>
+      <w:proofErr w:type="gramEnd"/>
+      <w:r>
+        <w:rPr>
+          <w:bCs/>
+          <w:sz w:val="26"/>
+          <w:szCs w:val="26"/>
+        </w:rPr>
+        <w:t xml:space="preserve"> et leur mot de passe. En cas d’oubli du mot de passe, une option dédiée leur permet de récupérer l’accès à leur compte via leur adresse </w:t>
+      </w:r>
+      <w:proofErr w:type="gramStart"/>
+      <w:r>
+        <w:rPr>
+          <w:bCs/>
+          <w:sz w:val="26"/>
+          <w:szCs w:val="26"/>
+        </w:rPr>
+        <w:t>e-mail</w:t>
+      </w:r>
+      <w:proofErr w:type="gramEnd"/>
+      <w:r>
+        <w:rPr>
+          <w:bCs/>
+          <w:sz w:val="26"/>
+          <w:szCs w:val="26"/>
+        </w:rPr>
+        <w:t>.</w:t>
+      </w:r>
+      <w:r>
+        <w:rPr>
+          <w:bCs/>
+          <w:sz w:val="26"/>
+          <w:szCs w:val="26"/>
+        </w:rPr>
+        <w:tab/>
+      </w:r>
+    </w:p>
+    <w:p>
+      <w:pPr>
+        <w:spacing w:after="120" w:line="259" w:lineRule="auto"/>
+        <w:ind w:left="1474" w:firstLine="0"/>
+        <w:rPr>
+          <w:bCs/>
+          <w:sz w:val="26"/>
+          <w:szCs w:val="26"/>
+        </w:rPr>
+      </w:pPr>
+      <w:r>
+        <w:drawing>
+          <wp:inline distT="0" distB="0" distL="0" distR="0" wp14:anchorId="65995FD8" wp14:editId="6C44248A">
+            <wp:extent cx="3635829" cy="2300514"/>
+            <wp:effectExtent l="0" t="0" r="3175" b="5080"/>
+            <wp:docPr id="371767268" name="Image 1" descr="Une image contenant texte, capture d’écran, Police, conception&#10;&#10;Description générée automatiquement"/>
+            <wp:cNvGraphicFramePr>
+              <a:graphicFrameLocks xmlns:a="http://schemas.openxmlformats.org/drawingml/2006/main" noChangeAspect="1"/>
+            </wp:cNvGraphicFramePr>
+            <a:graphic xmlns:a="http://schemas.openxmlformats.org/drawingml/2006/main">
+              <a:graphicData uri="http://schemas.openxmlformats.org/drawingml/2006/picture">
+                <pic:pic xmlns:pic="http://schemas.openxmlformats.org/drawingml/2006/picture">
+                  <pic:nvPicPr>
+                    <pic:cNvPr id="371767268" name="Image 1" descr="Une image contenant texte, capture d’écran, Police, conception&#10;&#10;Description générée automatiquement"/>
+                    <pic:cNvPicPr/>
+                  </pic:nvPicPr>
+                  <pic:blipFill rotWithShape="1">
+                    <a:blip r:embed="rId28">
+                      <a:extLst>
+                        <a:ext uri="{28A0092B-C50C-407E-A947-70E740481C1C}">
+                          <a14:useLocalDpi xmlns:a14="http://schemas.microsoft.com/office/drawing/2010/main" val="0"/>
+                        </a:ext>
+                      </a:extLst>
+                    </a:blip>
+                    <a:srcRect r="3086" b="6741"/>
+                    <a:stretch/>
+                  </pic:blipFill>
+                  <pic:spPr bwMode="auto">
+                    <a:xfrm>
+                      <a:off x="0" y="0"/>
+                      <a:ext cx="3636829" cy="2301147"/>
+                    </a:xfrm>
+                    <a:prstGeom prst="rect">
+                      <a:avLst/>
+                    </a:prstGeom>
+                    <a:ln>
+                      <a:noFill/>
+                    </a:ln>
+                    <a:extLst>
+                      <a:ext uri="{53640926-AAD7-44D8-BBD7-CCE9431645EC}">
+                        <a14:shadowObscured xmlns:a14="http://schemas.microsoft.com/office/drawing/2010/main"/>
+                      </a:ext>
+                    </a:extLst>
+                  </pic:spPr>
+                </pic:pic>
+              </a:graphicData>
+            </a:graphic>
+          </wp:inline>
+        </w:drawing>
+      </w:r>
+    </w:p>
+    <w:p>
+      <w:pPr>
+        <w:spacing w:after="120" w:line="259" w:lineRule="auto"/>
+        <w:ind w:left="-1531" w:firstLine="709"/>
+        <w:jc w:val="center"/>
+        <w:rPr>
+          <w:bCs/>
+          <w:sz w:val="26"/>
+          <w:szCs w:val="26"/>
+        </w:rPr>
+      </w:pPr>
+      <w:r>
+        <w:rPr>
+          <w:b/>
+          <w:bCs/>
+          <w:sz w:val="26"/>
+          <w:szCs w:val="26"/>
+        </w:rPr>
+        <w:t xml:space="preserve">Figure </w:t>
+      </w:r>
+      <w:r>
+        <w:rPr>
+          <w:b/>
+          <w:bCs/>
+          <w:sz w:val="26"/>
+          <w:szCs w:val="26"/>
+        </w:rPr>
+        <w:t>12</w:t>
+      </w:r>
+      <w:r>
+        <w:rPr>
+          <w:b/>
+          <w:bCs/>
+          <w:sz w:val="26"/>
+          <w:szCs w:val="26"/>
+        </w:rPr>
+        <w:t xml:space="preserve"> : </w:t>
+      </w:r>
+      <w:r>
+        <w:rPr>
+          <w:bCs/>
+          <w:sz w:val="26"/>
+          <w:szCs w:val="26"/>
+        </w:rPr>
+        <w:t>Logo de</w:t>
+      </w:r>
+      <w:r>
+        <w:t xml:space="preserve"> </w:t>
+      </w:r>
+      <w:r>
+        <w:rPr>
+          <w:bCs/>
+          <w:sz w:val="26"/>
+          <w:szCs w:val="26"/>
+        </w:rPr>
+        <w:t>MySQL</w:t>
+      </w:r>
+    </w:p>
+    <w:p>
+      <w:pPr>
+        <w:pStyle w:val="Paragraphedeliste"/>
+        <w:numPr>
+          <w:ilvl w:val="0"/>
+          <w:numId w:val="51"/>
+        </w:numPr>
+        <w:tabs>
+          <w:tab w:val="left" w:pos="6994"/>
+        </w:tabs>
+        <w:rPr>
+          <w:sz w:val="26"/>
+          <w:szCs w:val="26"/>
+        </w:rPr>
+      </w:pPr>
+      <w:r>
+        <w:rPr>
+          <w:b/>
+          <w:bCs/>
+          <w:sz w:val="26"/>
+          <w:szCs w:val="26"/>
+        </w:rPr>
+        <w:t>Interface Discover Events :</w:t>
+      </w:r>
+    </w:p>
+    <w:p>
+      <w:pPr>
+        <w:tabs>
+          <w:tab w:val="left" w:pos="6994"/>
+        </w:tabs>
+        <w:ind w:left="0" w:firstLine="0"/>
+      </w:pPr>
+      <w:r>
+        <w:t xml:space="preserve">            </w:t>
+      </w:r>
+      <w:r>
+        <w:t xml:space="preserve">L’interface </w:t>
+      </w:r>
+      <w:r>
+        <w:rPr>
+          <w:i/>
+          <w:iCs/>
+        </w:rPr>
+        <w:t>Discover Events</w:t>
+      </w:r>
+      <w:r>
+        <w:t xml:space="preserve"> permet aux participants de découvrir les événements disponibles. Les utilisateurs peuvent rechercher des événements en fonction de critères comme le titre, la date ou le type d’événement. Chaque événement est affiché sous forme de carte.</w:t>
+      </w:r>
+    </w:p>
+    <w:p>
+      <w:pPr>
+        <w:tabs>
+          <w:tab w:val="left" w:pos="6994"/>
+        </w:tabs>
+        <w:ind w:left="520"/>
+      </w:pPr>
+      <w:r>
+        <w:lastRenderedPageBreak/>
+        <w:drawing>
+          <wp:inline distT="0" distB="0" distL="0" distR="0" wp14:anchorId="4ACB5D9C" wp14:editId="3F3321FF">
+            <wp:extent cx="5001616" cy="2695904"/>
+            <wp:effectExtent l="0" t="0" r="8890" b="9525"/>
+            <wp:docPr id="440339041" name="Image 1" descr="Une image contenant texte, capture d’écran, logiciel, multimédia&#10;&#10;Description générée automatiquement"/>
+            <wp:cNvGraphicFramePr>
+              <a:graphicFrameLocks xmlns:a="http://schemas.openxmlformats.org/drawingml/2006/main" noChangeAspect="1"/>
+            </wp:cNvGraphicFramePr>
+            <a:graphic xmlns:a="http://schemas.openxmlformats.org/drawingml/2006/main">
+              <a:graphicData uri="http://schemas.openxmlformats.org/drawingml/2006/picture">
+                <pic:pic xmlns:pic="http://schemas.openxmlformats.org/drawingml/2006/picture">
+                  <pic:nvPicPr>
+                    <pic:cNvPr id="440339041" name="Image 1" descr="Une image contenant texte, capture d’écran, logiciel, multimédia&#10;&#10;Description générée automatiquement"/>
+                    <pic:cNvPicPr/>
+                  </pic:nvPicPr>
+                  <pic:blipFill>
+                    <a:blip r:embed="rId29"/>
+                    <a:stretch>
+                      <a:fillRect/>
+                    </a:stretch>
+                  </pic:blipFill>
+                  <pic:spPr>
+                    <a:xfrm>
+                      <a:off x="0" y="0"/>
+                      <a:ext cx="5026140" cy="2709123"/>
+                    </a:xfrm>
+                    <a:prstGeom prst="rect">
+                      <a:avLst/>
+                    </a:prstGeom>
+                  </pic:spPr>
+                </pic:pic>
+              </a:graphicData>
+            </a:graphic>
+          </wp:inline>
+        </w:drawing>
+      </w:r>
+    </w:p>
+    <w:p>
+      <w:pPr>
+        <w:spacing w:after="120" w:line="259" w:lineRule="auto"/>
+        <w:ind w:left="-1531" w:firstLine="709"/>
+        <w:jc w:val="center"/>
+        <w:rPr>
+          <w:bCs/>
+          <w:sz w:val="26"/>
+          <w:szCs w:val="26"/>
+        </w:rPr>
+      </w:pPr>
+      <w:r>
+        <w:rPr>
+          <w:b/>
+          <w:bCs/>
+          <w:sz w:val="26"/>
+          <w:szCs w:val="26"/>
+        </w:rPr>
+        <w:t xml:space="preserve">Figure </w:t>
+      </w:r>
+      <w:r>
+        <w:rPr>
+          <w:b/>
+          <w:bCs/>
+          <w:sz w:val="26"/>
+          <w:szCs w:val="26"/>
+        </w:rPr>
+        <w:t>12</w:t>
+      </w:r>
+      <w:r>
+        <w:rPr>
+          <w:b/>
+          <w:bCs/>
+          <w:sz w:val="26"/>
+          <w:szCs w:val="26"/>
+        </w:rPr>
+        <w:t xml:space="preserve"> : </w:t>
+      </w:r>
+      <w:r>
+        <w:rPr>
+          <w:bCs/>
+          <w:sz w:val="26"/>
+          <w:szCs w:val="26"/>
+        </w:rPr>
+        <w:t>Logo de</w:t>
+      </w:r>
+      <w:r>
+        <w:t xml:space="preserve"> </w:t>
+      </w:r>
+      <w:r>
+        <w:rPr>
+          <w:bCs/>
+          <w:sz w:val="26"/>
+          <w:szCs w:val="26"/>
+        </w:rPr>
+        <w:t>MySQL</w:t>
+      </w:r>
+    </w:p>
+    <w:p>
+      <w:pPr>
+        <w:pStyle w:val="Paragraphedeliste"/>
+        <w:numPr>
+          <w:ilvl w:val="0"/>
+          <w:numId w:val="51"/>
+        </w:numPr>
+      </w:pPr>
+      <w:r>
+        <w:rPr>
+          <w:b/>
+          <w:bCs/>
+        </w:rPr>
+        <w:t>Interface de consultation des détails d’un événement :</w:t>
+      </w:r>
+    </w:p>
+    <w:p>
+      <w:pPr>
+        <w:ind w:left="0" w:firstLine="0"/>
+      </w:pPr>
+      <w:r>
+        <w:t xml:space="preserve">            </w:t>
+      </w:r>
+      <w:r>
+        <w:t>Cette interface permet aux utilisateurs d’accéder à des informations détaillées sur un événement sélectionné. Elle affiche le titre, la description complète, la date, l’emplacement. Les participants peuvent également réserver un ticket directement depuis cette interface ou signaler un problème avec l’événement.</w:t>
+      </w:r>
+    </w:p>
+    <w:p>
+      <w:pPr>
+        <w:ind w:left="283" w:firstLine="0"/>
+      </w:pPr>
+      <w:r>
+        <w:drawing>
+          <wp:inline distT="0" distB="0" distL="0" distR="0" wp14:anchorId="28127E28" wp14:editId="1474E66A">
+            <wp:extent cx="5315359" cy="2554013"/>
+            <wp:effectExtent l="0" t="0" r="0" b="0"/>
+            <wp:docPr id="1031327941" name="Image 1" descr="Une image contenant texte, capture d’écran, carte, Police&#10;&#10;Description générée automatiquement"/>
+            <wp:cNvGraphicFramePr>
+              <a:graphicFrameLocks xmlns:a="http://schemas.openxmlformats.org/drawingml/2006/main" noChangeAspect="1"/>
+            </wp:cNvGraphicFramePr>
+            <a:graphic xmlns:a="http://schemas.openxmlformats.org/drawingml/2006/main">
+              <a:graphicData uri="http://schemas.openxmlformats.org/drawingml/2006/picture">
+                <pic:pic xmlns:pic="http://schemas.openxmlformats.org/drawingml/2006/picture">
+                  <pic:nvPicPr>
+                    <pic:cNvPr id="1031327941" name="Image 1" descr="Une image contenant texte, capture d’écran, carte, Police&#10;&#10;Description générée automatiquement"/>
+                    <pic:cNvPicPr/>
+                  </pic:nvPicPr>
+                  <pic:blipFill>
+                    <a:blip r:embed="rId30"/>
+                    <a:stretch>
+                      <a:fillRect/>
+                    </a:stretch>
+                  </pic:blipFill>
+                  <pic:spPr>
+                    <a:xfrm>
+                      <a:off x="0" y="0"/>
+                      <a:ext cx="5345306" cy="2568403"/>
+                    </a:xfrm>
+                    <a:prstGeom prst="rect">
+                      <a:avLst/>
+                    </a:prstGeom>
+                  </pic:spPr>
+                </pic:pic>
+              </a:graphicData>
+            </a:graphic>
+          </wp:inline>
+        </w:drawing>
+      </w:r>
+    </w:p>
+    <w:p>
+      <w:pPr>
+        <w:spacing w:after="120" w:line="259" w:lineRule="auto"/>
+        <w:ind w:left="-1531" w:firstLine="709"/>
+        <w:jc w:val="center"/>
+        <w:rPr>
+          <w:bCs/>
+          <w:sz w:val="26"/>
+          <w:szCs w:val="26"/>
+        </w:rPr>
+      </w:pPr>
+      <w:r>
+        <w:rPr>
+          <w:b/>
+          <w:bCs/>
+          <w:sz w:val="26"/>
+          <w:szCs w:val="26"/>
+        </w:rPr>
+        <w:t xml:space="preserve">Figure </w:t>
+      </w:r>
+      <w:r>
+        <w:rPr>
+          <w:b/>
+          <w:bCs/>
+          <w:sz w:val="26"/>
+          <w:szCs w:val="26"/>
+        </w:rPr>
+        <w:t>12</w:t>
+      </w:r>
+      <w:r>
+        <w:rPr>
+          <w:b/>
+          <w:bCs/>
+          <w:sz w:val="26"/>
+          <w:szCs w:val="26"/>
+        </w:rPr>
+        <w:t xml:space="preserve"> : </w:t>
+      </w:r>
+      <w:r>
+        <w:rPr>
+          <w:bCs/>
+          <w:sz w:val="26"/>
+          <w:szCs w:val="26"/>
+        </w:rPr>
+        <w:t>Logo de</w:t>
+      </w:r>
+      <w:r>
+        <w:t xml:space="preserve"> </w:t>
+      </w:r>
+      <w:r>
+        <w:rPr>
+          <w:bCs/>
+          <w:sz w:val="26"/>
+          <w:szCs w:val="26"/>
+        </w:rPr>
+        <w:t>MySQL</w:t>
+      </w:r>
+    </w:p>
+    <w:p>
+      <w:pPr>
+        <w:pStyle w:val="Paragraphedeliste"/>
+        <w:numPr>
+          <w:ilvl w:val="0"/>
+          <w:numId w:val="51"/>
+        </w:numPr>
+      </w:pPr>
+      <w:r>
+        <w:rPr>
+          <w:b/>
+          <w:bCs/>
+        </w:rPr>
+        <w:t>Interface de réservation de</w:t>
+      </w:r>
+      <w:r>
+        <w:rPr>
+          <w:b/>
+          <w:bCs/>
+        </w:rPr>
+        <w:t>s</w:t>
+      </w:r>
+      <w:r>
+        <w:rPr>
+          <w:b/>
+          <w:bCs/>
+        </w:rPr>
+        <w:t xml:space="preserve"> tickets :</w:t>
+      </w:r>
+    </w:p>
+    <w:p>
+      <w:r>
+        <w:t xml:space="preserve">            </w:t>
+      </w:r>
+      <w:r>
+        <w:t>L’interface de réservation de</w:t>
+      </w:r>
+      <w:r>
+        <w:t>s</w:t>
+      </w:r>
+      <w:r>
+        <w:t xml:space="preserve"> tickets offre une méthode pratique pour que les participants puissent confirmer leur participation à un événement. Elle inclut un formulaire pour saisir les informations personnelles (nom, prénom, numéro de téléphone, et </w:t>
+      </w:r>
+      <w:proofErr w:type="gramStart"/>
+      <w:r>
+        <w:t>email</w:t>
+      </w:r>
+      <w:proofErr w:type="gramEnd"/>
+      <w:r>
+        <w:t>) et un résumé des informations liées à l’événement. Les participants peuvent effectuer le paiement et télécharger leur ticket avec un code unique après la validation.</w:t>
+      </w:r>
+    </w:p>
+    <w:p>
+      <w:pPr>
+        <w:ind w:left="237"/>
+      </w:pPr>
+      <w:r>
+        <w:lastRenderedPageBreak/>
+        <w:drawing>
+          <wp:inline distT="0" distB="0" distL="0" distR="0" wp14:anchorId="326AAC19" wp14:editId="1BD2F2D5">
+            <wp:extent cx="5330663" cy="2601311"/>
+            <wp:effectExtent l="0" t="0" r="3810" b="8890"/>
+            <wp:docPr id="1576266174" name="Image 1"/>
+            <wp:cNvGraphicFramePr>
+              <a:graphicFrameLocks xmlns:a="http://schemas.openxmlformats.org/drawingml/2006/main" noChangeAspect="1"/>
+            </wp:cNvGraphicFramePr>
+            <a:graphic xmlns:a="http://schemas.openxmlformats.org/drawingml/2006/main">
+              <a:graphicData uri="http://schemas.openxmlformats.org/drawingml/2006/picture">
+                <pic:pic xmlns:pic="http://schemas.openxmlformats.org/drawingml/2006/picture">
+                  <pic:nvPicPr>
+                    <pic:cNvPr id="1576266174" name=""/>
+                    <pic:cNvPicPr/>
+                  </pic:nvPicPr>
+                  <pic:blipFill>
+                    <a:blip r:embed="rId31"/>
+                    <a:stretch>
+                      <a:fillRect/>
+                    </a:stretch>
+                  </pic:blipFill>
+                  <pic:spPr>
+                    <a:xfrm>
+                      <a:off x="0" y="0"/>
+                      <a:ext cx="5371362" cy="2621172"/>
+                    </a:xfrm>
+                    <a:prstGeom prst="rect">
+                      <a:avLst/>
+                    </a:prstGeom>
+                  </pic:spPr>
+                </pic:pic>
+              </a:graphicData>
+            </a:graphic>
+          </wp:inline>
+        </w:drawing>
+      </w:r>
+    </w:p>
+    <w:p>
+      <w:pPr>
+        <w:spacing w:after="120" w:line="259" w:lineRule="auto"/>
+        <w:ind w:left="-1531" w:firstLine="709"/>
+        <w:jc w:val="center"/>
+        <w:rPr>
+          <w:bCs/>
+          <w:sz w:val="26"/>
+          <w:szCs w:val="26"/>
+        </w:rPr>
+      </w:pPr>
+      <w:r>
+        <w:rPr>
+          <w:b/>
+          <w:bCs/>
+          <w:sz w:val="26"/>
+          <w:szCs w:val="26"/>
+        </w:rPr>
+        <w:t xml:space="preserve">Figure </w:t>
+      </w:r>
+      <w:r>
+        <w:rPr>
+          <w:b/>
+          <w:bCs/>
+          <w:sz w:val="26"/>
+          <w:szCs w:val="26"/>
+        </w:rPr>
+        <w:t>12</w:t>
+      </w:r>
+      <w:r>
+        <w:rPr>
+          <w:b/>
+          <w:bCs/>
+          <w:sz w:val="26"/>
+          <w:szCs w:val="26"/>
+        </w:rPr>
+        <w:t xml:space="preserve"> : </w:t>
+      </w:r>
+      <w:r>
+        <w:rPr>
+          <w:bCs/>
+          <w:sz w:val="26"/>
+          <w:szCs w:val="26"/>
+        </w:rPr>
+        <w:t>Logo de</w:t>
+      </w:r>
+      <w:r>
+        <w:t xml:space="preserve"> </w:t>
+      </w:r>
+      <w:r>
+        <w:rPr>
+          <w:bCs/>
+          <w:sz w:val="26"/>
+          <w:szCs w:val="26"/>
+        </w:rPr>
+        <w:t>MySQL</w:t>
+      </w:r>
+    </w:p>
+    <w:p>
+      <w:pPr>
+        <w:pStyle w:val="Paragraphedeliste"/>
+        <w:numPr>
+          <w:ilvl w:val="0"/>
+          <w:numId w:val="51"/>
+        </w:numPr>
+        <w:tabs>
+          <w:tab w:val="center" w:pos="4790"/>
+        </w:tabs>
+        <w:rPr>
+          <w:sz w:val="26"/>
+          <w:szCs w:val="26"/>
+        </w:rPr>
+      </w:pPr>
+      <w:r>
+        <w:rPr>
+          <w:b/>
+          <w:bCs/>
+          <w:sz w:val="26"/>
+          <w:szCs w:val="26"/>
+        </w:rPr>
+        <w:t>Interface de création d’événement :</w:t>
+      </w:r>
+    </w:p>
+    <w:p>
+      <w:pPr>
+        <w:tabs>
+          <w:tab w:val="center" w:pos="4790"/>
+        </w:tabs>
+      </w:pPr>
+      <w:r>
+        <w:rPr>
+          <w:sz w:val="26"/>
+          <w:szCs w:val="26"/>
+        </w:rPr>
+        <w:t xml:space="preserve">           </w:t>
+      </w:r>
+      <w:r>
+        <w:t>Cette interface est conçue pour permettre aux organisateurs de créer facilement de nouveaux événements. Ils peuvent remplir un formulaire avec des champs obligatoires tels que le titre, la description, la date, le type d’événement, le lieu, et le nombre maximum de participants. Une option pour télécharger une image de l’événement est également disponible.</w:t>
+      </w:r>
+    </w:p>
+    <w:p>
+      <w:pPr>
+        <w:tabs>
+          <w:tab w:val="center" w:pos="4790"/>
+        </w:tabs>
+        <w:ind w:left="407"/>
+        <w:rPr>
+          <w:sz w:val="26"/>
+          <w:szCs w:val="26"/>
+        </w:rPr>
+      </w:pPr>
+      <w:r>
+        <w:drawing>
+          <wp:inline distT="0" distB="0" distL="0" distR="0" wp14:anchorId="3CD8EDD9" wp14:editId="004CA8A1">
+            <wp:extent cx="5139559" cy="3207608"/>
+            <wp:effectExtent l="0" t="0" r="4445" b="0"/>
+            <wp:docPr id="1069931926" name="Image 1" descr="Une image contenant texte, capture d’écran, logiciel, Logiciel multimédia&#10;&#10;Description générée automatiquement"/>
+            <wp:cNvGraphicFramePr>
+              <a:graphicFrameLocks xmlns:a="http://schemas.openxmlformats.org/drawingml/2006/main" noChangeAspect="1"/>
+            </wp:cNvGraphicFramePr>
+            <a:graphic xmlns:a="http://schemas.openxmlformats.org/drawingml/2006/main">
+              <a:graphicData uri="http://schemas.openxmlformats.org/drawingml/2006/picture">
+                <pic:pic xmlns:pic="http://schemas.openxmlformats.org/drawingml/2006/picture">
+                  <pic:nvPicPr>
+                    <pic:cNvPr id="1069931926" name="Image 1" descr="Une image contenant texte, capture d’écran, logiciel, Logiciel multimédia&#10;&#10;Description générée automatiquement"/>
+                    <pic:cNvPicPr/>
+                  </pic:nvPicPr>
+                  <pic:blipFill>
+                    <a:blip r:embed="rId32">
+                      <a:extLst>
+                        <a:ext uri="{28A0092B-C50C-407E-A947-70E740481C1C}">
+                          <a14:useLocalDpi xmlns:a14="http://schemas.microsoft.com/office/drawing/2010/main" val="0"/>
+                        </a:ext>
+                      </a:extLst>
+                    </a:blip>
+                    <a:stretch>
+                      <a:fillRect/>
+                    </a:stretch>
+                  </pic:blipFill>
+                  <pic:spPr>
+                    <a:xfrm>
+                      <a:off x="0" y="0"/>
+                      <a:ext cx="5146680" cy="3212052"/>
+                    </a:xfrm>
+                    <a:prstGeom prst="rect">
+                      <a:avLst/>
+                    </a:prstGeom>
+                  </pic:spPr>
+                </pic:pic>
+              </a:graphicData>
+            </a:graphic>
+          </wp:inline>
+        </w:drawing>
       </w:r>
     </w:p>
     <w:p>
@@ -12780,29 +14801,110 @@
           <w:szCs w:val="26"/>
         </w:rPr>
       </w:pPr>
-    </w:p>
-    <w:p>
-      <w:pPr>
-        <w:spacing w:after="253" w:line="259" w:lineRule="auto"/>
-        <w:ind w:left="0" w:firstLine="708"/>
-        <w:rPr>
-          <w:bCs/>
-          <w:sz w:val="26"/>
-          <w:szCs w:val="26"/>
-        </w:rPr>
-      </w:pPr>
-    </w:p>
-    <w:p>
-      <w:pPr>
-        <w:spacing w:after="253" w:line="259" w:lineRule="auto"/>
-        <w:ind w:left="-1531" w:firstLine="708"/>
-        <w:jc w:val="center"/>
-        <w:rPr>
-          <w:bCs/>
-          <w:sz w:val="26"/>
-          <w:szCs w:val="26"/>
-        </w:rPr>
-      </w:pPr>
+      <w:r>
+        <w:rPr>
+          <w:b/>
+          <w:bCs/>
+          <w:sz w:val="26"/>
+          <w:szCs w:val="26"/>
+        </w:rPr>
+        <w:t xml:space="preserve">Figure </w:t>
+      </w:r>
+      <w:r>
+        <w:rPr>
+          <w:b/>
+          <w:bCs/>
+          <w:sz w:val="26"/>
+          <w:szCs w:val="26"/>
+        </w:rPr>
+        <w:t>12</w:t>
+      </w:r>
+      <w:r>
+        <w:rPr>
+          <w:b/>
+          <w:bCs/>
+          <w:sz w:val="26"/>
+          <w:szCs w:val="26"/>
+        </w:rPr>
+        <w:t xml:space="preserve"> : </w:t>
+      </w:r>
+      <w:r>
+        <w:rPr>
+          <w:bCs/>
+          <w:sz w:val="26"/>
+          <w:szCs w:val="26"/>
+        </w:rPr>
+        <w:t>Logo de</w:t>
+      </w:r>
+      <w:r>
+        <w:t xml:space="preserve"> </w:t>
+      </w:r>
+      <w:r>
+        <w:rPr>
+          <w:bCs/>
+          <w:sz w:val="26"/>
+          <w:szCs w:val="26"/>
+        </w:rPr>
+        <w:t>MySQL</w:t>
+      </w:r>
+    </w:p>
+    <w:p>
+      <w:pPr>
+        <w:tabs>
+          <w:tab w:val="center" w:pos="4790"/>
+        </w:tabs>
+        <w:rPr>
+          <w:sz w:val="26"/>
+          <w:szCs w:val="26"/>
+        </w:rPr>
+      </w:pPr>
+    </w:p>
+    <w:p>
+      <w:pPr>
+        <w:tabs>
+          <w:tab w:val="center" w:pos="4790"/>
+        </w:tabs>
+        <w:rPr>
+          <w:sz w:val="26"/>
+          <w:szCs w:val="26"/>
+        </w:rPr>
+        <w:sectPr>
+          <w:pgSz w:w="11906" w:h="16838"/>
+          <w:pgMar w:top="907" w:right="907" w:bottom="907" w:left="1418" w:header="113" w:footer="340" w:gutter="0"/>
+          <w:cols w:space="708"/>
+          <w:docGrid w:linePitch="360"/>
+        </w:sectPr>
+      </w:pPr>
+      <w:r>
+        <w:rPr>
+          <w:b/>
+          <w:bCs/>
+          <w:sz w:val="26"/>
+          <w:szCs w:val="26"/>
+        </w:rPr>
+        <w:t>5. Conclusion :</w:t>
+      </w:r>
+      <w:r>
+        <w:rPr>
+          <w:sz w:val="26"/>
+          <w:szCs w:val="26"/>
+        </w:rPr>
+        <w:br/>
+      </w:r>
+      <w:r>
+        <w:rPr>
+          <w:sz w:val="26"/>
+          <w:szCs w:val="26"/>
+        </w:rPr>
+        <w:t xml:space="preserve">           </w:t>
+      </w:r>
+      <w:r>
+        <w:rPr>
+          <w:sz w:val="26"/>
+          <w:szCs w:val="26"/>
+        </w:rPr>
+        <w:t>Dans ce chapitre consacré à la réalisation de notre plateforme, nous avons exploré différents aspects liés à l’environnement de travail, aux technologies utilisées, ainsi qu’à la description des interfaces principales accompagnées de captures d’écran.</w:t>
+      </w:r>
     </w:p>
     <w:p>
       <w:pPr>
@@ -12826,6 +14928,7 @@
           <w:sz w:val="52"/>
           <w:szCs w:val="24"/>
         </w:rPr>
+        <w:lastRenderedPageBreak/>
         <w:t>Conclusion Générale</w:t>
       </w:r>
     </w:p>
@@ -12842,7 +14945,23 @@
         <w:t>fin d'année</w:t>
       </w:r>
       <w:r>
-        <w:t>, nous avons conçu et développé une plateforme web de gestion d’événements, permettant aux utilisateurs (participants et organisateurs) de s’inscrire, de gérer des événements, de réserver des billets et de recevoir des notifications. Ce travail a impliqué l'intégration de plusieurs technologies, dont Laravel pour le backend, React.js et TypeScript pour le frontend, ainsi que MySQL pour la gestion des données.</w:t>
+        <w:t xml:space="preserve">, nous avons conçu et développé une plateforme web de gestion d’événements, permettant aux utilisateurs (participants et organisateurs) de s’inscrire, de gérer des événements, de réserver des billets et de recevoir des notifications. Ce travail a impliqué l'intégration de plusieurs technologies, dont </w:t>
+      </w:r>
+      <w:proofErr w:type="spellStart"/>
+      <w:r>
+        <w:t>Laravel</w:t>
+      </w:r>
+      <w:proofErr w:type="spellEnd"/>
+      <w:r>
+        <w:t xml:space="preserve"> pour le backend, React.js et </w:t>
+      </w:r>
+      <w:proofErr w:type="spellStart"/>
+      <w:r>
+        <w:t>TypeScript</w:t>
+      </w:r>
+      <w:proofErr w:type="spellEnd"/>
+      <w:r>
+        <w:t xml:space="preserve"> pour le frontend, ainsi que MySQL pour la gestion des données.</w:t>
       </w:r>
     </w:p>
     <w:p>
@@ -12866,7 +14985,31 @@
         <w:ind w:firstLine="698"/>
       </w:pPr>
       <w:r>
-        <w:t>Pour l’avenir, plusieurs pistes d’amélioration ont été identifiées. L’ajout de fonctionnalités telles que la gestion des événements récurrents, la personnalisation des notifications pour les utilisateurs, ainsi que l’intégration de services tiers pour les paiements (par exemple, konnect ou Flouci) pourrait améliorer l’expérience utilisateur et enrichir la plateforme. De plus, le développement de versions mobiles de l'application (en utilisant des technologies comme Flutter ou React Native) pourrait accroître l'accessibilité et étendre l'audience de la plateforme.</w:t>
+        <w:t xml:space="preserve">Pour l’avenir, plusieurs pistes d’amélioration ont été identifiées. L’ajout de fonctionnalités telles que la gestion des événements récurrents, la personnalisation des notifications pour les utilisateurs, ainsi que l’intégration de services tiers pour les paiements (par exemple, </w:t>
+      </w:r>
+      <w:proofErr w:type="spellStart"/>
+      <w:r>
+        <w:t>konnect</w:t>
+      </w:r>
+      <w:proofErr w:type="spellEnd"/>
+      <w:r>
+        <w:t xml:space="preserve"> ou </w:t>
+      </w:r>
+      <w:proofErr w:type="spellStart"/>
+      <w:r>
+        <w:t>Flouci</w:t>
+      </w:r>
+      <w:proofErr w:type="spellEnd"/>
+      <w:r>
+        <w:t xml:space="preserve">) pourrait améliorer l’expérience utilisateur et enrichir la plateforme. De plus, le développement de versions mobiles de l'application (en utilisant des technologies comme Flutter ou </w:t>
+      </w:r>
+      <w:proofErr w:type="spellStart"/>
+      <w:r>
+        <w:t>React</w:t>
+      </w:r>
+      <w:proofErr w:type="spellEnd"/>
+      <w:r>
+        <w:t xml:space="preserve"> Native) pourrait accroître l'accessibilité et étendre l'audience de la plateforme.</w:t>
       </w:r>
     </w:p>
     <w:p>
@@ -12927,6 +15070,7 @@
           <w:lang w:val="en-US"/>
         </w:rPr>
       </w:pPr>
+      <w:proofErr w:type="gramStart"/>
       <w:r>
         <w:rPr>
           <w:b/>
@@ -12941,7 +15085,16 @@
           <w:bCs/>
           <w:lang w:val="en-US"/>
         </w:rPr>
-        <w:t xml:space="preserve"> : </w:t>
+        <w:t xml:space="preserve"> :</w:t>
+      </w:r>
+      <w:proofErr w:type="gramEnd"/>
+      <w:r>
+        <w:rPr>
+          <w:b/>
+          <w:bCs/>
+          <w:lang w:val="en-US"/>
+        </w:rPr>
+        <w:t xml:space="preserve"> </w:t>
       </w:r>
       <w:r>
         <w:rPr>
@@ -12956,7 +15109,7 @@
         </w:rPr>
         <w:t xml:space="preserve"> </w:t>
       </w:r>
-      <w:hyperlink r:id="rId24" w:history="1">
+      <w:hyperlink r:id="rId33" w:history="1">
         <w:r>
           <w:rPr>
             <w:rStyle w:val="Lienhypertexte"/>
@@ -13002,16 +15155,26 @@
           <w:bCs/>
           <w:lang w:val="en-US"/>
         </w:rPr>
-        <w:t>Enterprise Architect</w:t>
-      </w:r>
+        <w:t xml:space="preserve">Enterprise </w:t>
+      </w:r>
+      <w:proofErr w:type="gramStart"/>
       <w:r>
         <w:rPr>
           <w:b/>
           <w:bCs/>
           <w:lang w:val="en-US"/>
         </w:rPr>
+        <w:t>Architect</w:t>
+      </w:r>
+      <w:r>
+        <w:rPr>
+          <w:b/>
+          <w:bCs/>
+          <w:lang w:val="en-US"/>
+        </w:rPr>
         <w:t xml:space="preserve"> :</w:t>
       </w:r>
+      <w:proofErr w:type="gramEnd"/>
       <w:r>
         <w:rPr>
           <w:lang w:val="en-US"/>
@@ -13019,7 +15182,7 @@
         <w:br/>
         <w:t xml:space="preserve">[URL2]: </w:t>
       </w:r>
-      <w:hyperlink r:id="rId25" w:history="1">
+      <w:hyperlink r:id="rId34" w:history="1">
         <w:r>
           <w:rPr>
             <w:rStyle w:val="Lienhypertexte"/>
@@ -13056,6 +15219,7 @@
           <w:numId w:val="47"/>
         </w:numPr>
       </w:pPr>
+      <w:proofErr w:type="spellStart"/>
       <w:r>
         <w:rPr>
           <w:b/>
@@ -13063,6 +15227,7 @@
         </w:rPr>
         <w:t>Laravel</w:t>
       </w:r>
+      <w:proofErr w:type="spellEnd"/>
       <w:r>
         <w:rPr>
           <w:b/>
@@ -13074,7 +15239,7 @@
         <w:br/>
         <w:t xml:space="preserve">[URL3]: </w:t>
       </w:r>
-      <w:hyperlink r:id="rId26" w:tgtFrame="_new" w:history="1">
+      <w:hyperlink r:id="rId35" w:tgtFrame="_new" w:history="1">
         <w:r>
           <w:rPr>
             <w:rStyle w:val="Lienhypertexte"/>
@@ -13105,6 +15270,7 @@
           <w:lang w:val="en-US"/>
         </w:rPr>
       </w:pPr>
+      <w:proofErr w:type="gramStart"/>
       <w:r>
         <w:rPr>
           <w:b/>
@@ -13121,6 +15287,7 @@
         </w:rPr>
         <w:t xml:space="preserve"> :</w:t>
       </w:r>
+      <w:proofErr w:type="gramEnd"/>
       <w:r>
         <w:rPr>
           <w:lang w:val="en-US"/>
@@ -13128,7 +15295,7 @@
         <w:br/>
         <w:t xml:space="preserve">[URL4]: </w:t>
       </w:r>
-      <w:hyperlink r:id="rId27" w:history="1">
+      <w:hyperlink r:id="rId36" w:history="1">
         <w:r>
           <w:rPr>
             <w:rStyle w:val="Lienhypertexte"/>
@@ -13165,6 +15332,7 @@
           <w:numId w:val="47"/>
         </w:numPr>
       </w:pPr>
+      <w:proofErr w:type="spellStart"/>
       <w:r>
         <w:rPr>
           <w:b/>
@@ -13172,6 +15340,7 @@
         </w:rPr>
         <w:t>TypeScript</w:t>
       </w:r>
+      <w:proofErr w:type="spellEnd"/>
       <w:r>
         <w:rPr>
           <w:b/>
@@ -13183,7 +15352,7 @@
         <w:br/>
         <w:t xml:space="preserve">[URL5]: </w:t>
       </w:r>
-      <w:hyperlink r:id="rId28" w:history="1">
+      <w:hyperlink r:id="rId37" w:history="1">
         <w:r>
           <w:rPr>
             <w:rStyle w:val="Lienhypertexte"/>
@@ -13217,6 +15386,7 @@
           <w:lang w:val="en-US"/>
         </w:rPr>
       </w:pPr>
+      <w:proofErr w:type="gramStart"/>
       <w:r>
         <w:rPr>
           <w:b/>
@@ -13233,6 +15403,7 @@
         </w:rPr>
         <w:t xml:space="preserve"> :</w:t>
       </w:r>
+      <w:proofErr w:type="gramEnd"/>
       <w:r>
         <w:rPr>
           <w:lang w:val="en-US"/>
@@ -13240,7 +15411,7 @@
         <w:br/>
         <w:t xml:space="preserve">[URL6]: </w:t>
       </w:r>
-      <w:hyperlink r:id="rId29" w:tgtFrame="_new" w:history="1">
+      <w:hyperlink r:id="rId38" w:tgtFrame="_new" w:history="1">
         <w:r>
           <w:rPr>
             <w:rStyle w:val="Lienhypertexte"/>
@@ -13280,16 +15451,26 @@
           <w:bCs/>
           <w:lang w:val="en-US"/>
         </w:rPr>
-        <w:t>Tailwind CSS</w:t>
-      </w:r>
+        <w:t xml:space="preserve">Tailwind </w:t>
+      </w:r>
+      <w:proofErr w:type="gramStart"/>
       <w:r>
         <w:rPr>
           <w:b/>
           <w:bCs/>
           <w:lang w:val="en-US"/>
         </w:rPr>
+        <w:t>CSS</w:t>
+      </w:r>
+      <w:r>
+        <w:rPr>
+          <w:b/>
+          <w:bCs/>
+          <w:lang w:val="en-US"/>
+        </w:rPr>
         <w:t xml:space="preserve"> :</w:t>
       </w:r>
+      <w:proofErr w:type="gramEnd"/>
       <w:r>
         <w:rPr>
           <w:lang w:val="en-US"/>
@@ -13297,7 +15478,7 @@
         <w:br/>
         <w:t xml:space="preserve">[URL7]: </w:t>
       </w:r>
-      <w:hyperlink r:id="rId30" w:tgtFrame="_new" w:history="1">
+      <w:hyperlink r:id="rId39" w:tgtFrame="_new" w:history="1">
         <w:r>
           <w:rPr>
             <w:rStyle w:val="Lienhypertexte"/>
@@ -13331,6 +15512,7 @@
           <w:lang w:val="en-US"/>
         </w:rPr>
       </w:pPr>
+      <w:proofErr w:type="gramStart"/>
       <w:r>
         <w:rPr>
           <w:b/>
@@ -13347,6 +15529,7 @@
         </w:rPr>
         <w:t xml:space="preserve"> :</w:t>
       </w:r>
+      <w:proofErr w:type="gramEnd"/>
       <w:r>
         <w:rPr>
           <w:lang w:val="en-US"/>
@@ -13354,7 +15537,7 @@
         <w:br/>
         <w:t xml:space="preserve">[URL8]: </w:t>
       </w:r>
-      <w:hyperlink r:id="rId31" w:history="1">
+      <w:hyperlink r:id="rId40" w:history="1">
         <w:r>
           <w:rPr>
             <w:rStyle w:val="Lienhypertexte"/>
@@ -15691,6 +17874,119 @@
     </w:lvl>
   </w:abstractNum>
   <w:abstractNum w:abstractNumId="16" w15:restartNumberingAfterBreak="0">
+    <w:nsid w:val="34170A67"/>
+    <w:multiLevelType w:val="hybridMultilevel"/>
+    <w:tmpl w:val="3ACAAC1C"/>
+    <w:lvl w:ilvl="0" w:tplc="040C0001">
+      <w:start w:val="1"/>
+      <w:numFmt w:val="bullet"/>
+      <w:lvlText w:val=""/>
+      <w:lvlJc w:val="left"/>
+      <w:pPr>
+        <w:ind w:left="720" w:hanging="360"/>
+      </w:pPr>
+      <w:rPr>
+        <w:rFonts w:ascii="Symbol" w:hAnsi="Symbol" w:hint="default"/>
+      </w:rPr>
+    </w:lvl>
+    <w:lvl w:ilvl="1" w:tplc="040C0003" w:tentative="1">
+      <w:start w:val="1"/>
+      <w:numFmt w:val="bullet"/>
+      <w:lvlText w:val="o"/>
+      <w:lvlJc w:val="left"/>
+      <w:pPr>
+        <w:ind w:left="1440" w:hanging="360"/>
+      </w:pPr>
+      <w:rPr>
+        <w:rFonts w:ascii="Courier New" w:hAnsi="Courier New" w:cs="Courier New" w:hint="default"/>
+      </w:rPr>
+    </w:lvl>
+    <w:lvl w:ilvl="2" w:tplc="040C0005" w:tentative="1">
+      <w:start w:val="1"/>
+      <w:numFmt w:val="bullet"/>
+      <w:lvlText w:val=""/>
+      <w:lvlJc w:val="left"/>
+      <w:pPr>
+        <w:ind w:left="2160" w:hanging="360"/>
+      </w:pPr>
+      <w:rPr>
+        <w:rFonts w:ascii="Wingdings" w:hAnsi="Wingdings" w:hint="default"/>
+      </w:rPr>
+    </w:lvl>
+    <w:lvl w:ilvl="3" w:tplc="040C0001" w:tentative="1">
+      <w:start w:val="1"/>
+      <w:numFmt w:val="bullet"/>
+      <w:lvlText w:val=""/>
+      <w:lvlJc w:val="left"/>
+      <w:pPr>
+        <w:ind w:left="2880" w:hanging="360"/>
+      </w:pPr>
+      <w:rPr>
+        <w:rFonts w:ascii="Symbol" w:hAnsi="Symbol" w:hint="default"/>
+      </w:rPr>
+    </w:lvl>
+    <w:lvl w:ilvl="4" w:tplc="040C0003" w:tentative="1">
+      <w:start w:val="1"/>
+      <w:numFmt w:val="bullet"/>
+      <w:lvlText w:val="o"/>
+      <w:lvlJc w:val="left"/>
+      <w:pPr>
+        <w:ind w:left="3600" w:hanging="360"/>
+      </w:pPr>
+      <w:rPr>
+        <w:rFonts w:ascii="Courier New" w:hAnsi="Courier New" w:cs="Courier New" w:hint="default"/>
+      </w:rPr>
+    </w:lvl>
+    <w:lvl w:ilvl="5" w:tplc="040C0005" w:tentative="1">
+      <w:start w:val="1"/>
+      <w:numFmt w:val="bullet"/>
+      <w:lvlText w:val=""/>
+      <w:lvlJc w:val="left"/>
+      <w:pPr>
+        <w:ind w:left="4320" w:hanging="360"/>
+      </w:pPr>
+      <w:rPr>
+        <w:rFonts w:ascii="Wingdings" w:hAnsi="Wingdings" w:hint="default"/>
+      </w:rPr>
+    </w:lvl>
+    <w:lvl w:ilvl="6" w:tplc="040C0001" w:tentative="1">
+      <w:start w:val="1"/>
+      <w:numFmt w:val="bullet"/>
+      <w:lvlText w:val=""/>
+      <w:lvlJc w:val="left"/>
+      <w:pPr>
+        <w:ind w:left="5040" w:hanging="360"/>
+      </w:pPr>
+      <w:rPr>
+        <w:rFonts w:ascii="Symbol" w:hAnsi="Symbol" w:hint="default"/>
+      </w:rPr>
+    </w:lvl>
+    <w:lvl w:ilvl="7" w:tplc="040C0003" w:tentative="1">
+      <w:start w:val="1"/>
+      <w:numFmt w:val="bullet"/>
+      <w:lvlText w:val="o"/>
+      <w:lvlJc w:val="left"/>
+      <w:pPr>
+        <w:ind w:left="5760" w:hanging="360"/>
+      </w:pPr>
+      <w:rPr>
+        <w:rFonts w:ascii="Courier New" w:hAnsi="Courier New" w:cs="Courier New" w:hint="default"/>
+      </w:rPr>
+    </w:lvl>
+    <w:lvl w:ilvl="8" w:tplc="040C0005" w:tentative="1">
+      <w:start w:val="1"/>
+      <w:numFmt w:val="bullet"/>
+      <w:lvlText w:val=""/>
+      <w:lvlJc w:val="left"/>
+      <w:pPr>
+        <w:ind w:left="6480" w:hanging="360"/>
+      </w:pPr>
+      <w:rPr>
+        <w:rFonts w:ascii="Wingdings" w:hAnsi="Wingdings" w:hint="default"/>
+      </w:rPr>
+    </w:lvl>
+  </w:abstractNum>
+  <w:abstractNum w:abstractNumId="17" w15:restartNumberingAfterBreak="0">
     <w:nsid w:val="39E40D4C"/>
     <w:multiLevelType w:val="hybridMultilevel"/>
     <w:tmpl w:val="16867FC0"/>
@@ -15780,7 +18076,7 @@
       </w:pPr>
     </w:lvl>
   </w:abstractNum>
-  <w:abstractNum w:abstractNumId="17" w15:restartNumberingAfterBreak="0">
+  <w:abstractNum w:abstractNumId="18" w15:restartNumberingAfterBreak="0">
     <w:nsid w:val="3A6F6C5B"/>
     <w:multiLevelType w:val="multilevel"/>
     <w:tmpl w:val="6DF249E2"/>
@@ -15992,7 +18288,7 @@
       </w:rPr>
     </w:lvl>
   </w:abstractNum>
-  <w:abstractNum w:abstractNumId="18" w15:restartNumberingAfterBreak="0">
+  <w:abstractNum w:abstractNumId="19" w15:restartNumberingAfterBreak="0">
     <w:nsid w:val="3FC764DA"/>
     <w:multiLevelType w:val="multilevel"/>
     <w:tmpl w:val="9146A782"/>
@@ -16141,7 +18437,7 @@
       </w:rPr>
     </w:lvl>
   </w:abstractNum>
-  <w:abstractNum w:abstractNumId="19" w15:restartNumberingAfterBreak="0">
+  <w:abstractNum w:abstractNumId="20" w15:restartNumberingAfterBreak="0">
     <w:nsid w:val="450E6381"/>
     <w:multiLevelType w:val="hybridMultilevel"/>
     <w:tmpl w:val="50AC2BCC"/>
@@ -16227,7 +18523,7 @@
       </w:pPr>
     </w:lvl>
   </w:abstractNum>
-  <w:abstractNum w:abstractNumId="20" w15:restartNumberingAfterBreak="0">
+  <w:abstractNum w:abstractNumId="21" w15:restartNumberingAfterBreak="0">
     <w:nsid w:val="46E908F8"/>
     <w:multiLevelType w:val="hybridMultilevel"/>
     <w:tmpl w:val="8B00F4A6"/>
@@ -16317,7 +18613,7 @@
       </w:pPr>
     </w:lvl>
   </w:abstractNum>
-  <w:abstractNum w:abstractNumId="21" w15:restartNumberingAfterBreak="0">
+  <w:abstractNum w:abstractNumId="22" w15:restartNumberingAfterBreak="0">
     <w:nsid w:val="4C4F252C"/>
     <w:multiLevelType w:val="hybridMultilevel"/>
     <w:tmpl w:val="8B00F4A6"/>
@@ -16407,7 +18703,7 @@
       </w:pPr>
     </w:lvl>
   </w:abstractNum>
-  <w:abstractNum w:abstractNumId="22" w15:restartNumberingAfterBreak="0">
+  <w:abstractNum w:abstractNumId="23" w15:restartNumberingAfterBreak="0">
     <w:nsid w:val="50593087"/>
     <w:multiLevelType w:val="hybridMultilevel"/>
     <w:tmpl w:val="9DEAB342"/>
@@ -16531,7 +18827,7 @@
       </w:rPr>
     </w:lvl>
   </w:abstractNum>
-  <w:abstractNum w:abstractNumId="23" w15:restartNumberingAfterBreak="0">
+  <w:abstractNum w:abstractNumId="24" w15:restartNumberingAfterBreak="0">
     <w:nsid w:val="51F31A44"/>
     <w:multiLevelType w:val="multilevel"/>
     <w:tmpl w:val="EF60F20A"/>
@@ -16658,7 +18954,7 @@
       </w:pPr>
     </w:lvl>
   </w:abstractNum>
-  <w:abstractNum w:abstractNumId="24" w15:restartNumberingAfterBreak="0">
+  <w:abstractNum w:abstractNumId="25" w15:restartNumberingAfterBreak="0">
     <w:nsid w:val="52BA7C76"/>
     <w:multiLevelType w:val="multilevel"/>
     <w:tmpl w:val="0D6AF626"/>
@@ -16774,7 +19070,7 @@
       </w:pPr>
     </w:lvl>
   </w:abstractNum>
-  <w:abstractNum w:abstractNumId="25" w15:restartNumberingAfterBreak="0">
+  <w:abstractNum w:abstractNumId="26" w15:restartNumberingAfterBreak="0">
     <w:nsid w:val="53E421DA"/>
     <w:multiLevelType w:val="hybridMultilevel"/>
     <w:tmpl w:val="E1A400A6"/>
@@ -16898,7 +19194,7 @@
       </w:rPr>
     </w:lvl>
   </w:abstractNum>
-  <w:abstractNum w:abstractNumId="26" w15:restartNumberingAfterBreak="0">
+  <w:abstractNum w:abstractNumId="27" w15:restartNumberingAfterBreak="0">
     <w:nsid w:val="56F35F2D"/>
     <w:multiLevelType w:val="hybridMultilevel"/>
     <w:tmpl w:val="46D4AF1E"/>
@@ -17011,7 +19307,7 @@
       </w:rPr>
     </w:lvl>
   </w:abstractNum>
-  <w:abstractNum w:abstractNumId="27" w15:restartNumberingAfterBreak="0">
+  <w:abstractNum w:abstractNumId="28" w15:restartNumberingAfterBreak="0">
     <w:nsid w:val="5A3E3A63"/>
     <w:multiLevelType w:val="hybridMultilevel"/>
     <w:tmpl w:val="35CC5D10"/>
@@ -17135,7 +19431,7 @@
       </w:rPr>
     </w:lvl>
   </w:abstractNum>
-  <w:abstractNum w:abstractNumId="28" w15:restartNumberingAfterBreak="0">
+  <w:abstractNum w:abstractNumId="29" w15:restartNumberingAfterBreak="0">
     <w:nsid w:val="5D491487"/>
     <w:multiLevelType w:val="hybridMultilevel"/>
     <w:tmpl w:val="4432B762"/>
@@ -17259,7 +19555,120 @@
       </w:rPr>
     </w:lvl>
   </w:abstractNum>
-  <w:abstractNum w:abstractNumId="29" w15:restartNumberingAfterBreak="0">
+  <w:abstractNum w:abstractNumId="30" w15:restartNumberingAfterBreak="0">
+    <w:nsid w:val="5E292263"/>
+    <w:multiLevelType w:val="hybridMultilevel"/>
+    <w:tmpl w:val="B54C9118"/>
+    <w:lvl w:ilvl="0" w:tplc="040C0001">
+      <w:start w:val="1"/>
+      <w:numFmt w:val="bullet"/>
+      <w:lvlText w:val=""/>
+      <w:lvlJc w:val="left"/>
+      <w:pPr>
+        <w:ind w:left="720" w:hanging="360"/>
+      </w:pPr>
+      <w:rPr>
+        <w:rFonts w:ascii="Symbol" w:hAnsi="Symbol" w:hint="default"/>
+      </w:rPr>
+    </w:lvl>
+    <w:lvl w:ilvl="1" w:tplc="040C0003" w:tentative="1">
+      <w:start w:val="1"/>
+      <w:numFmt w:val="bullet"/>
+      <w:lvlText w:val="o"/>
+      <w:lvlJc w:val="left"/>
+      <w:pPr>
+        <w:ind w:left="1440" w:hanging="360"/>
+      </w:pPr>
+      <w:rPr>
+        <w:rFonts w:ascii="Courier New" w:hAnsi="Courier New" w:cs="Courier New" w:hint="default"/>
+      </w:rPr>
+    </w:lvl>
+    <w:lvl w:ilvl="2" w:tplc="040C0005" w:tentative="1">
+      <w:start w:val="1"/>
+      <w:numFmt w:val="bullet"/>
+      <w:lvlText w:val=""/>
+      <w:lvlJc w:val="left"/>
+      <w:pPr>
+        <w:ind w:left="2160" w:hanging="360"/>
+      </w:pPr>
+      <w:rPr>
+        <w:rFonts w:ascii="Wingdings" w:hAnsi="Wingdings" w:hint="default"/>
+      </w:rPr>
+    </w:lvl>
+    <w:lvl w:ilvl="3" w:tplc="040C0001" w:tentative="1">
+      <w:start w:val="1"/>
+      <w:numFmt w:val="bullet"/>
+      <w:lvlText w:val=""/>
+      <w:lvlJc w:val="left"/>
+      <w:pPr>
+        <w:ind w:left="2880" w:hanging="360"/>
+      </w:pPr>
+      <w:rPr>
+        <w:rFonts w:ascii="Symbol" w:hAnsi="Symbol" w:hint="default"/>
+      </w:rPr>
+    </w:lvl>
+    <w:lvl w:ilvl="4" w:tplc="040C0003" w:tentative="1">
+      <w:start w:val="1"/>
+      <w:numFmt w:val="bullet"/>
+      <w:lvlText w:val="o"/>
+      <w:lvlJc w:val="left"/>
+      <w:pPr>
+        <w:ind w:left="3600" w:hanging="360"/>
+      </w:pPr>
+      <w:rPr>
+        <w:rFonts w:ascii="Courier New" w:hAnsi="Courier New" w:cs="Courier New" w:hint="default"/>
+      </w:rPr>
+    </w:lvl>
+    <w:lvl w:ilvl="5" w:tplc="040C0005" w:tentative="1">
+      <w:start w:val="1"/>
+      <w:numFmt w:val="bullet"/>
+      <w:lvlText w:val=""/>
+      <w:lvlJc w:val="left"/>
+      <w:pPr>
+        <w:ind w:left="4320" w:hanging="360"/>
+      </w:pPr>
+      <w:rPr>
+        <w:rFonts w:ascii="Wingdings" w:hAnsi="Wingdings" w:hint="default"/>
+      </w:rPr>
+    </w:lvl>
+    <w:lvl w:ilvl="6" w:tplc="040C0001" w:tentative="1">
+      <w:start w:val="1"/>
+      <w:numFmt w:val="bullet"/>
+      <w:lvlText w:val=""/>
+      <w:lvlJc w:val="left"/>
+      <w:pPr>
+        <w:ind w:left="5040" w:hanging="360"/>
+      </w:pPr>
+      <w:rPr>
+        <w:rFonts w:ascii="Symbol" w:hAnsi="Symbol" w:hint="default"/>
+      </w:rPr>
+    </w:lvl>
+    <w:lvl w:ilvl="7" w:tplc="040C0003" w:tentative="1">
+      <w:start w:val="1"/>
+      <w:numFmt w:val="bullet"/>
+      <w:lvlText w:val="o"/>
+      <w:lvlJc w:val="left"/>
+      <w:pPr>
+        <w:ind w:left="5760" w:hanging="360"/>
+      </w:pPr>
+      <w:rPr>
+        <w:rFonts w:ascii="Courier New" w:hAnsi="Courier New" w:cs="Courier New" w:hint="default"/>
+      </w:rPr>
+    </w:lvl>
+    <w:lvl w:ilvl="8" w:tplc="040C0005" w:tentative="1">
+      <w:start w:val="1"/>
+      <w:numFmt w:val="bullet"/>
+      <w:lvlText w:val=""/>
+      <w:lvlJc w:val="left"/>
+      <w:pPr>
+        <w:ind w:left="6480" w:hanging="360"/>
+      </w:pPr>
+      <w:rPr>
+        <w:rFonts w:ascii="Wingdings" w:hAnsi="Wingdings" w:hint="default"/>
+      </w:rPr>
+    </w:lvl>
+  </w:abstractNum>
+  <w:abstractNum w:abstractNumId="31" w15:restartNumberingAfterBreak="0">
     <w:nsid w:val="605B46D7"/>
     <w:multiLevelType w:val="multilevel"/>
     <w:tmpl w:val="7480F760"/>
@@ -17386,7 +19795,7 @@
       </w:pPr>
     </w:lvl>
   </w:abstractNum>
-  <w:abstractNum w:abstractNumId="30" w15:restartNumberingAfterBreak="0">
+  <w:abstractNum w:abstractNumId="32" w15:restartNumberingAfterBreak="0">
     <w:nsid w:val="61070A3C"/>
     <w:multiLevelType w:val="multilevel"/>
     <w:tmpl w:val="ACB4E000"/>
@@ -17499,7 +19908,7 @@
       </w:pPr>
     </w:lvl>
   </w:abstractNum>
-  <w:abstractNum w:abstractNumId="31" w15:restartNumberingAfterBreak="0">
+  <w:abstractNum w:abstractNumId="33" w15:restartNumberingAfterBreak="0">
     <w:nsid w:val="63435FA4"/>
     <w:multiLevelType w:val="multilevel"/>
     <w:tmpl w:val="A2E0D6E4"/>
@@ -17648,7 +20057,7 @@
       </w:rPr>
     </w:lvl>
   </w:abstractNum>
-  <w:abstractNum w:abstractNumId="32" w15:restartNumberingAfterBreak="0">
+  <w:abstractNum w:abstractNumId="34" w15:restartNumberingAfterBreak="0">
     <w:nsid w:val="65E71EFA"/>
     <w:multiLevelType w:val="hybridMultilevel"/>
     <w:tmpl w:val="2AAA1A96"/>
@@ -17761,7 +20170,7 @@
       </w:rPr>
     </w:lvl>
   </w:abstractNum>
-  <w:abstractNum w:abstractNumId="33" w15:restartNumberingAfterBreak="0">
+  <w:abstractNum w:abstractNumId="35" w15:restartNumberingAfterBreak="0">
     <w:nsid w:val="66D956AE"/>
     <w:multiLevelType w:val="hybridMultilevel"/>
     <w:tmpl w:val="3D3A60E6"/>
@@ -17885,7 +20294,7 @@
       </w:rPr>
     </w:lvl>
   </w:abstractNum>
-  <w:abstractNum w:abstractNumId="34" w15:restartNumberingAfterBreak="0">
+  <w:abstractNum w:abstractNumId="36" w15:restartNumberingAfterBreak="0">
     <w:nsid w:val="67BF47E0"/>
     <w:multiLevelType w:val="multilevel"/>
     <w:tmpl w:val="EF60F20A"/>
@@ -18012,7 +20421,7 @@
       </w:pPr>
     </w:lvl>
   </w:abstractNum>
-  <w:abstractNum w:abstractNumId="35" w15:restartNumberingAfterBreak="0">
+  <w:abstractNum w:abstractNumId="37" w15:restartNumberingAfterBreak="0">
     <w:nsid w:val="684B42E1"/>
     <w:multiLevelType w:val="multilevel"/>
     <w:tmpl w:val="C2B418D0"/>
@@ -18233,7 +20642,7 @@
       </w:rPr>
     </w:lvl>
   </w:abstractNum>
-  <w:abstractNum w:abstractNumId="36" w15:restartNumberingAfterBreak="0">
+  <w:abstractNum w:abstractNumId="38" w15:restartNumberingAfterBreak="0">
     <w:nsid w:val="6AFF19E3"/>
     <w:multiLevelType w:val="multilevel"/>
     <w:tmpl w:val="A0F09984"/>
@@ -18382,7 +20791,7 @@
       </w:rPr>
     </w:lvl>
   </w:abstractNum>
-  <w:abstractNum w:abstractNumId="37" w15:restartNumberingAfterBreak="0">
+  <w:abstractNum w:abstractNumId="39" w15:restartNumberingAfterBreak="0">
     <w:nsid w:val="6B9B63C5"/>
     <w:multiLevelType w:val="multilevel"/>
     <w:tmpl w:val="41FE274A"/>
@@ -18509,7 +20918,7 @@
       </w:pPr>
     </w:lvl>
   </w:abstractNum>
-  <w:abstractNum w:abstractNumId="38" w15:restartNumberingAfterBreak="0">
+  <w:abstractNum w:abstractNumId="40" w15:restartNumberingAfterBreak="0">
     <w:nsid w:val="6D7F0186"/>
     <w:multiLevelType w:val="hybridMultilevel"/>
     <w:tmpl w:val="5ACA9532"/>
@@ -18599,7 +21008,7 @@
       </w:pPr>
     </w:lvl>
   </w:abstractNum>
-  <w:abstractNum w:abstractNumId="39" w15:restartNumberingAfterBreak="0">
+  <w:abstractNum w:abstractNumId="41" w15:restartNumberingAfterBreak="0">
     <w:nsid w:val="6F765CCB"/>
     <w:multiLevelType w:val="multilevel"/>
     <w:tmpl w:val="4F781514"/>
@@ -18748,7 +21157,7 @@
       </w:rPr>
     </w:lvl>
   </w:abstractNum>
-  <w:abstractNum w:abstractNumId="40" w15:restartNumberingAfterBreak="0">
+  <w:abstractNum w:abstractNumId="42" w15:restartNumberingAfterBreak="0">
     <w:nsid w:val="706C35ED"/>
     <w:multiLevelType w:val="hybridMultilevel"/>
     <w:tmpl w:val="8B1C45D0"/>
@@ -18838,7 +21247,7 @@
       </w:pPr>
     </w:lvl>
   </w:abstractNum>
-  <w:abstractNum w:abstractNumId="41" w15:restartNumberingAfterBreak="0">
+  <w:abstractNum w:abstractNumId="43" w15:restartNumberingAfterBreak="0">
     <w:nsid w:val="72207DEB"/>
     <w:multiLevelType w:val="hybridMultilevel"/>
     <w:tmpl w:val="E220A17A"/>
@@ -19050,7 +21459,7 @@
       </w:rPr>
     </w:lvl>
   </w:abstractNum>
-  <w:abstractNum w:abstractNumId="42" w15:restartNumberingAfterBreak="0">
+  <w:abstractNum w:abstractNumId="44" w15:restartNumberingAfterBreak="0">
     <w:nsid w:val="732343DF"/>
     <w:multiLevelType w:val="hybridMultilevel"/>
     <w:tmpl w:val="0A082B4E"/>
@@ -19163,7 +21572,7 @@
       </w:rPr>
     </w:lvl>
   </w:abstractNum>
-  <w:abstractNum w:abstractNumId="43" w15:restartNumberingAfterBreak="0">
+  <w:abstractNum w:abstractNumId="45" w15:restartNumberingAfterBreak="0">
     <w:nsid w:val="734B54E0"/>
     <w:multiLevelType w:val="multilevel"/>
     <w:tmpl w:val="41FE274A"/>
@@ -19290,7 +21699,7 @@
       </w:pPr>
     </w:lvl>
   </w:abstractNum>
-  <w:abstractNum w:abstractNumId="44" w15:restartNumberingAfterBreak="0">
+  <w:abstractNum w:abstractNumId="46" w15:restartNumberingAfterBreak="0">
     <w:nsid w:val="75CC5C1A"/>
     <w:multiLevelType w:val="multilevel"/>
     <w:tmpl w:val="1D768278"/>
@@ -19512,7 +21921,7 @@
       </w:rPr>
     </w:lvl>
   </w:abstractNum>
-  <w:abstractNum w:abstractNumId="45" w15:restartNumberingAfterBreak="0">
+  <w:abstractNum w:abstractNumId="47" w15:restartNumberingAfterBreak="0">
     <w:nsid w:val="793D7E55"/>
     <w:multiLevelType w:val="multilevel"/>
     <w:tmpl w:val="41FE274A"/>
@@ -19639,7 +22048,7 @@
       </w:pPr>
     </w:lvl>
   </w:abstractNum>
-  <w:abstractNum w:abstractNumId="46" w15:restartNumberingAfterBreak="0">
+  <w:abstractNum w:abstractNumId="48" w15:restartNumberingAfterBreak="0">
     <w:nsid w:val="7AA97B3E"/>
     <w:multiLevelType w:val="multilevel"/>
     <w:tmpl w:val="C43254B4"/>
@@ -19784,7 +22193,7 @@
       </w:rPr>
     </w:lvl>
   </w:abstractNum>
-  <w:abstractNum w:abstractNumId="47" w15:restartNumberingAfterBreak="0">
+  <w:abstractNum w:abstractNumId="49" w15:restartNumberingAfterBreak="0">
     <w:nsid w:val="7E4E57AF"/>
     <w:multiLevelType w:val="hybridMultilevel"/>
     <w:tmpl w:val="2B48C6DE"/>
@@ -19874,7 +22283,7 @@
       </w:pPr>
     </w:lvl>
   </w:abstractNum>
-  <w:abstractNum w:abstractNumId="48" w15:restartNumberingAfterBreak="0">
+  <w:abstractNum w:abstractNumId="50" w15:restartNumberingAfterBreak="0">
     <w:nsid w:val="7E58465B"/>
     <w:multiLevelType w:val="hybridMultilevel"/>
     <w:tmpl w:val="C99AACA4"/>
@@ -19965,22 +22374,22 @@
     </w:lvl>
   </w:abstractNum>
   <w:num w:numId="1" w16cid:durableId="374307394">
-    <w:abstractNumId w:val="41"/>
+    <w:abstractNumId w:val="43"/>
   </w:num>
   <w:num w:numId="2" w16cid:durableId="1252933623">
     <w:abstractNumId w:val="7"/>
   </w:num>
   <w:num w:numId="3" w16cid:durableId="1799645735">
-    <w:abstractNumId w:val="22"/>
+    <w:abstractNumId w:val="23"/>
   </w:num>
   <w:num w:numId="4" w16cid:durableId="1228808099">
-    <w:abstractNumId w:val="31"/>
+    <w:abstractNumId w:val="33"/>
   </w:num>
   <w:num w:numId="5" w16cid:durableId="188687879">
-    <w:abstractNumId w:val="39"/>
+    <w:abstractNumId w:val="41"/>
   </w:num>
   <w:num w:numId="6" w16cid:durableId="1668289958">
-    <w:abstractNumId w:val="36"/>
+    <w:abstractNumId w:val="38"/>
   </w:num>
   <w:num w:numId="7" w16cid:durableId="181557701">
     <w:abstractNumId w:val="5"/>
@@ -19989,22 +22398,22 @@
     <w:abstractNumId w:val="10"/>
   </w:num>
   <w:num w:numId="9" w16cid:durableId="1748183972">
-    <w:abstractNumId w:val="32"/>
+    <w:abstractNumId w:val="34"/>
   </w:num>
   <w:num w:numId="10" w16cid:durableId="1813063823">
     <w:abstractNumId w:val="6"/>
   </w:num>
   <w:num w:numId="11" w16cid:durableId="771559403">
-    <w:abstractNumId w:val="44"/>
+    <w:abstractNumId w:val="46"/>
   </w:num>
   <w:num w:numId="12" w16cid:durableId="1252473632">
-    <w:abstractNumId w:val="48"/>
+    <w:abstractNumId w:val="50"/>
   </w:num>
   <w:num w:numId="13" w16cid:durableId="1864706373">
     <w:abstractNumId w:val="4"/>
   </w:num>
   <w:num w:numId="14" w16cid:durableId="941687106">
-    <w:abstractNumId w:val="46"/>
+    <w:abstractNumId w:val="48"/>
   </w:num>
   <w:num w:numId="15" w16cid:durableId="1640455445">
     <w:abstractNumId w:val="13"/>
@@ -20013,28 +22422,28 @@
     <w:abstractNumId w:val="9"/>
   </w:num>
   <w:num w:numId="17" w16cid:durableId="1479617350">
-    <w:abstractNumId w:val="18"/>
+    <w:abstractNumId w:val="19"/>
   </w:num>
   <w:num w:numId="18" w16cid:durableId="1974289547">
     <w:abstractNumId w:val="1"/>
   </w:num>
   <w:num w:numId="19" w16cid:durableId="1765494574">
-    <w:abstractNumId w:val="25"/>
+    <w:abstractNumId w:val="26"/>
   </w:num>
   <w:num w:numId="20" w16cid:durableId="2146971539">
-    <w:abstractNumId w:val="27"/>
+    <w:abstractNumId w:val="28"/>
   </w:num>
   <w:num w:numId="21" w16cid:durableId="1525365229">
-    <w:abstractNumId w:val="33"/>
+    <w:abstractNumId w:val="35"/>
   </w:num>
   <w:num w:numId="22" w16cid:durableId="1068383780">
     <w:abstractNumId w:val="11"/>
   </w:num>
   <w:num w:numId="23" w16cid:durableId="455568116">
-    <w:abstractNumId w:val="28"/>
+    <w:abstractNumId w:val="29"/>
   </w:num>
   <w:num w:numId="24" w16cid:durableId="1821261687">
-    <w:abstractNumId w:val="42"/>
+    <w:abstractNumId w:val="44"/>
   </w:num>
   <w:num w:numId="25" w16cid:durableId="1501700084">
     <w:abstractNumId w:val="2"/>
@@ -20043,73 +22452,79 @@
     <w:abstractNumId w:val="8"/>
   </w:num>
   <w:num w:numId="27" w16cid:durableId="1676036772">
-    <w:abstractNumId w:val="23"/>
+    <w:abstractNumId w:val="24"/>
   </w:num>
   <w:num w:numId="28" w16cid:durableId="1902012064">
-    <w:abstractNumId w:val="20"/>
+    <w:abstractNumId w:val="21"/>
   </w:num>
   <w:num w:numId="29" w16cid:durableId="621040848">
-    <w:abstractNumId w:val="34"/>
+    <w:abstractNumId w:val="36"/>
   </w:num>
   <w:num w:numId="30" w16cid:durableId="1711686658">
-    <w:abstractNumId w:val="29"/>
+    <w:abstractNumId w:val="31"/>
   </w:num>
   <w:num w:numId="31" w16cid:durableId="1648974557">
     <w:abstractNumId w:val="3"/>
   </w:num>
   <w:num w:numId="32" w16cid:durableId="1027633188">
-    <w:abstractNumId w:val="16"/>
+    <w:abstractNumId w:val="17"/>
   </w:num>
   <w:num w:numId="33" w16cid:durableId="1984307282">
     <w:abstractNumId w:val="12"/>
   </w:num>
   <w:num w:numId="34" w16cid:durableId="1011030736">
-    <w:abstractNumId w:val="21"/>
+    <w:abstractNumId w:val="22"/>
   </w:num>
   <w:num w:numId="35" w16cid:durableId="2076001563">
-    <w:abstractNumId w:val="38"/>
+    <w:abstractNumId w:val="40"/>
   </w:num>
   <w:num w:numId="36" w16cid:durableId="1569462733">
     <w:abstractNumId w:val="0"/>
   </w:num>
   <w:num w:numId="37" w16cid:durableId="1528519498">
-    <w:abstractNumId w:val="35"/>
+    <w:abstractNumId w:val="37"/>
   </w:num>
   <w:num w:numId="38" w16cid:durableId="2087457651">
-    <w:abstractNumId w:val="40"/>
+    <w:abstractNumId w:val="42"/>
   </w:num>
   <w:num w:numId="39" w16cid:durableId="2116435681">
-    <w:abstractNumId w:val="47"/>
+    <w:abstractNumId w:val="49"/>
   </w:num>
   <w:num w:numId="40" w16cid:durableId="2082678625">
     <w:abstractNumId w:val="15"/>
   </w:num>
   <w:num w:numId="41" w16cid:durableId="451050418">
+    <w:abstractNumId w:val="47"/>
+  </w:num>
+  <w:num w:numId="42" w16cid:durableId="2073891293">
+    <w:abstractNumId w:val="25"/>
+  </w:num>
+  <w:num w:numId="43" w16cid:durableId="1422943652">
+    <w:abstractNumId w:val="39"/>
+  </w:num>
+  <w:num w:numId="44" w16cid:durableId="128014997">
+    <w:abstractNumId w:val="20"/>
+  </w:num>
+  <w:num w:numId="45" w16cid:durableId="155539394">
     <w:abstractNumId w:val="45"/>
   </w:num>
-  <w:num w:numId="42" w16cid:durableId="2073891293">
-    <w:abstractNumId w:val="24"/>
-  </w:num>
-  <w:num w:numId="43" w16cid:durableId="1422943652">
-    <w:abstractNumId w:val="37"/>
-  </w:num>
-  <w:num w:numId="44" w16cid:durableId="128014997">
-    <w:abstractNumId w:val="19"/>
-  </w:num>
-  <w:num w:numId="45" w16cid:durableId="155539394">
-    <w:abstractNumId w:val="43"/>
-  </w:num>
   <w:num w:numId="46" w16cid:durableId="67581700">
-    <w:abstractNumId w:val="26"/>
+    <w:abstractNumId w:val="27"/>
   </w:num>
   <w:num w:numId="47" w16cid:durableId="2110854608">
-    <w:abstractNumId w:val="30"/>
+    <w:abstractNumId w:val="32"/>
   </w:num>
   <w:num w:numId="48" w16cid:durableId="1234780174">
-    <w:abstractNumId w:val="17"/>
+    <w:abstractNumId w:val="18"/>
   </w:num>
   <w:num w:numId="49" w16cid:durableId="1781409354">
     <w:abstractNumId w:val="14"/>
+  </w:num>
+  <w:num w:numId="50" w16cid:durableId="790902095">
+    <w:abstractNumId w:val="30"/>
+  </w:num>
+  <w:num w:numId="51" w16cid:durableId="1230729538">
+    <w:abstractNumId w:val="16"/>
   </w:num>
 </w:numbering>
 </file>
@@ -20514,7 +22929,7 @@
   <w:style w:type="paragraph" w:default="1" w:styleId="Normal">
     <w:name w:val="Normal"/>
     <w:qFormat/>
-    <w:rsid w:val="0021505F"/>
+    <w:rsid w:val="003913F4"/>
     <w:pPr>
       <w:spacing w:after="200" w:line="252" w:lineRule="auto"/>
       <w:ind w:left="10" w:hanging="10"/>

</xml_diff>